<commit_message>
[Sw5] rules in progress
</commit_message>
<xml_diff>
--- a/[Sw5]Competition/[Sw5]CompetitionGuide/[Sw5]CompetitionGuide.docx
+++ b/[Sw5]Competition/[Sw5]CompetitionGuide/[Sw5]CompetitionGuide.docx
@@ -18,18 +18,97 @@
         <w:pStyle w:val="Date"/>
       </w:pPr>
       <w:r>
+        <w:rPr>
+          <w:noProof/>
+        </w:rPr>
+        <w:drawing>
+          <wp:anchor distT="0" distB="0" distL="114300" distR="114300" simplePos="0" relativeHeight="251691008" behindDoc="0" locked="0" layoutInCell="1" allowOverlap="1" wp14:anchorId="7D1DC4EF" wp14:editId="48F5E605">
+            <wp:simplePos x="0" y="0"/>
+            <wp:positionH relativeFrom="margin">
+              <wp:align>center</wp:align>
+            </wp:positionH>
+            <wp:positionV relativeFrom="paragraph">
+              <wp:posOffset>805815</wp:posOffset>
+            </wp:positionV>
+            <wp:extent cx="5449570" cy="2914015"/>
+            <wp:effectExtent l="50800" t="50800" r="62230" b="57785"/>
+            <wp:wrapSquare wrapText="bothSides"/>
+            <wp:docPr id="1" name="Picture 1"/>
+            <wp:cNvGraphicFramePr>
+              <a:graphicFrameLocks xmlns:a="http://schemas.openxmlformats.org/drawingml/2006/main" noChangeAspect="1"/>
+            </wp:cNvGraphicFramePr>
+            <a:graphic xmlns:a="http://schemas.openxmlformats.org/drawingml/2006/main">
+              <a:graphicData uri="http://schemas.openxmlformats.org/drawingml/2006/picture">
+                <pic:pic xmlns:pic="http://schemas.openxmlformats.org/drawingml/2006/picture">
+                  <pic:nvPicPr>
+                    <pic:cNvPr id="1" name="scoreboard.png"/>
+                    <pic:cNvPicPr/>
+                  </pic:nvPicPr>
+                  <pic:blipFill>
+                    <a:blip r:embed="rId7">
+                      <a:extLst>
+                        <a:ext uri="{28A0092B-C50C-407E-A947-70E740481C1C}">
+                          <a14:useLocalDpi xmlns:a14="http://schemas.microsoft.com/office/drawing/2010/main" val="0"/>
+                        </a:ext>
+                      </a:extLst>
+                    </a:blip>
+                    <a:stretch>
+                      <a:fillRect/>
+                    </a:stretch>
+                  </pic:blipFill>
+                  <pic:spPr>
+                    <a:xfrm>
+                      <a:off x="0" y="0"/>
+                      <a:ext cx="5449570" cy="2914015"/>
+                    </a:xfrm>
+                    <a:prstGeom prst="rect">
+                      <a:avLst/>
+                    </a:prstGeom>
+                    <a:ln w="38100">
+                      <a:solidFill>
+                        <a:schemeClr val="accent1"/>
+                      </a:solidFill>
+                    </a:ln>
+                  </pic:spPr>
+                </pic:pic>
+              </a:graphicData>
+            </a:graphic>
+            <wp14:sizeRelH relativeFrom="page">
+              <wp14:pctWidth>0</wp14:pctWidth>
+            </wp14:sizeRelH>
+            <wp14:sizeRelV relativeFrom="page">
+              <wp14:pctHeight>0</wp14:pctHeight>
+            </wp14:sizeRelV>
+          </wp:anchor>
+        </w:drawing>
+      </w:r>
+      <w:r>
         <w:t>competition guide</w:t>
       </w:r>
     </w:p>
     <w:p>
       <w:pPr>
         <w:pStyle w:val="Heading1"/>
+        <w:numPr>
+          <w:ilvl w:val="0"/>
+          <w:numId w:val="0"/>
+        </w:numPr>
+      </w:pPr>
+    </w:p>
+    <w:p>
+      <w:pPr>
+        <w:pStyle w:val="Heading1"/>
       </w:pPr>
       <w:r>
         <w:t>rules</w:t>
       </w:r>
     </w:p>
     <w:p>
+      <w:pPr>
+        <w:rPr>
+          <w:b/>
+        </w:rPr>
+      </w:pPr>
       <w:r>
         <w:t xml:space="preserve">Please read the following rules carefully before beginning your competition </w:t>
       </w:r>
@@ -39,30 +118,125 @@
       <w:r>
         <w:t>.</w:t>
       </w:r>
+      <w:r>
+        <w:t xml:space="preserve"> Complete the checklist as you work to ensure that your submission will be accepted.</w:t>
+      </w:r>
+      <w:r>
+        <w:t xml:space="preserve"> </w:t>
+      </w:r>
+      <w:r>
+        <w:rPr>
+          <w:b/>
+        </w:rPr>
+        <w:t xml:space="preserve">Be sure to double-check your </w:t>
+      </w:r>
+      <w:r>
+        <w:rPr>
+          <w:b/>
+        </w:rPr>
+        <w:t>code</w:t>
+      </w:r>
+      <w:r>
+        <w:rPr>
+          <w:b/>
+        </w:rPr>
+        <w:t xml:space="preserve"> before submission. </w:t>
+      </w:r>
+      <w:r>
+        <w:rPr>
+          <w:b/>
+        </w:rPr>
+        <w:t>Submissions that violate any of the following rules will not be accepted.</w:t>
+      </w:r>
     </w:p>
     <w:p>
       <w:pPr>
         <w:pStyle w:val="Heading2"/>
       </w:pPr>
       <w:r>
-        <w:t>what is stigmergy?</w:t>
-      </w:r>
-    </w:p>
-    <w:p>
-      <w:r>
+        <w:t>FILE SETUP</w:t>
+      </w:r>
+    </w:p>
+    <w:p>
+      <w:pPr>
+        <w:pStyle w:val="ListParagraph"/>
+        <w:numPr>
+          <w:ilvl w:val="0"/>
+          <w:numId w:val="14"/>
+        </w:numPr>
         <w:rPr>
-          <w:color w:val="000000" w:themeColor="text1"/>
+          <w:b/>
+        </w:rPr>
+      </w:pPr>
+      <w:r>
+        <w:t xml:space="preserve">You are using NetLogo 5.2. </w:t>
+      </w:r>
+    </w:p>
+    <w:p>
+      <w:pPr>
+        <w:pStyle w:val="ListParagraph"/>
+        <w:numPr>
+          <w:ilvl w:val="0"/>
+          <w:numId w:val="14"/>
+        </w:numPr>
+      </w:pPr>
+      <w:r>
+        <w:t xml:space="preserve">Your file is named </w:t>
+      </w:r>
+      <w:r>
+        <w:rPr>
+          <w:i/>
+        </w:rPr>
+        <w:t>highschoolname_</w:t>
+      </w:r>
+      <w:r>
+        <w:t>hs_sw17.nlogo</w:t>
+      </w:r>
+      <w:r>
+        <w:rPr>
+          <w:i/>
         </w:rPr>
         <w:t xml:space="preserve"> </w:t>
       </w:r>
       <w:r>
-        <w:t>get</w:t>
-      </w:r>
-      <w:r>
-        <w:t>ting</w:t>
-      </w:r>
-      <w:r>
-        <w:t xml:space="preserve"> started </w:t>
+        <w:t>Exampl</w:t>
+      </w:r>
+      <w:r>
+        <w:t>e: DelNorte_hs_sw17.nlogo</w:t>
+      </w:r>
+    </w:p>
+    <w:p>
+      <w:pPr>
+        <w:pStyle w:val="ListParagraph"/>
+        <w:numPr>
+          <w:ilvl w:val="0"/>
+          <w:numId w:val="14"/>
+        </w:numPr>
+      </w:pPr>
+      <w:r>
+        <w:lastRenderedPageBreak/>
+        <w:t>Your base code includ</w:t>
+      </w:r>
+      <w:r>
+        <w:t xml:space="preserve">es the </w:t>
+      </w:r>
+      <w:r>
+        <w:t xml:space="preserve">required </w:t>
+      </w:r>
+      <w:r>
+        <w:t xml:space="preserve">code it came with, </w:t>
+      </w:r>
+      <w:r>
+        <w:rPr>
+          <w:b/>
+        </w:rPr>
+        <w:t xml:space="preserve">unmodified. </w:t>
+      </w:r>
+      <w:r>
+        <w:t>A script will be run to check for modifications to the required code.</w:t>
+      </w:r>
+      <w:r>
+        <w:t xml:space="preserve"> </w:t>
       </w:r>
     </w:p>
     <w:p>
@@ -70,59 +244,135 @@
         <w:pStyle w:val="Heading2"/>
       </w:pPr>
       <w:r>
-        <w:t>file setup</w:t>
+        <w:t>WORLD setup</w:t>
+      </w:r>
+    </w:p>
+    <w:p>
+      <w:r>
+        <w:t>Your world has the following properties:</w:t>
+      </w:r>
+    </w:p>
+    <w:p>
+      <w:pPr>
+        <w:pStyle w:val="ListParagraph"/>
+        <w:numPr>
+          <w:ilvl w:val="0"/>
+          <w:numId w:val="17"/>
+        </w:numPr>
+      </w:pPr>
+      <w:r>
+        <w:t>The origin is located at the center.</w:t>
+      </w:r>
+    </w:p>
+    <w:p>
+      <w:pPr>
+        <w:pStyle w:val="ListParagraph"/>
+        <w:numPr>
+          <w:ilvl w:val="0"/>
+          <w:numId w:val="17"/>
+        </w:numPr>
+      </w:pPr>
+      <w:r>
+        <w:t>min-pxcor and min-pycor are set to 50.</w:t>
+      </w:r>
+    </w:p>
+    <w:p>
+      <w:pPr>
+        <w:pStyle w:val="ListParagraph"/>
+        <w:numPr>
+          <w:ilvl w:val="0"/>
+          <w:numId w:val="17"/>
+        </w:numPr>
+      </w:pPr>
+      <w:r>
+        <w:t>max-pxcor and min-pxcor are set to 50.</w:t>
+      </w:r>
+    </w:p>
+    <w:p>
+      <w:pPr>
+        <w:pStyle w:val="ListParagraph"/>
+        <w:numPr>
+          <w:ilvl w:val="0"/>
+          <w:numId w:val="17"/>
+        </w:numPr>
+      </w:pPr>
+      <w:r>
+        <w:t>Both horizontal and vertical world wrapping are unchecked.</w:t>
+      </w:r>
+    </w:p>
+    <w:p>
+      <w:pPr>
+        <w:pStyle w:val="ListParagraph"/>
+        <w:numPr>
+          <w:ilvl w:val="0"/>
+          <w:numId w:val="17"/>
+        </w:numPr>
+      </w:pPr>
+      <w:r>
+        <w:t>Patch size is 5.</w:t>
+      </w:r>
+    </w:p>
+    <w:p>
+      <w:pPr>
+        <w:pStyle w:val="ListParagraph"/>
+        <w:numPr>
+          <w:ilvl w:val="0"/>
+          <w:numId w:val="17"/>
+        </w:numPr>
+      </w:pPr>
+      <w:r>
+        <w:t>The tick counter box is checked.</w:t>
+      </w:r>
+    </w:p>
+    <w:p>
+      <w:pPr>
+        <w:pStyle w:val="ListParagraph"/>
+        <w:numPr>
+          <w:ilvl w:val="0"/>
+          <w:numId w:val="17"/>
+        </w:numPr>
+      </w:pPr>
+      <w:r>
+        <w:t>The tick counter label is “ticks”.</w:t>
       </w:r>
     </w:p>
     <w:p>
       <w:pPr>
         <w:rPr>
-          <w:color w:val="000000" w:themeColor="text1"/>
+          <w:b/>
         </w:rPr>
       </w:pPr>
-    </w:p>
-    <w:p>
-      <w:pPr>
-        <w:pStyle w:val="Heading2"/>
-      </w:pPr>
-      <w:r>
-        <w:lastRenderedPageBreak/>
-        <w:t>review swarmathon 1 challenges</w:t>
-      </w:r>
-    </w:p>
-    <w:p>
-      <w:pPr>
-        <w:pStyle w:val="Heading1"/>
-      </w:pPr>
-      <w:r>
-        <w:t>the trail</w:t>
-      </w:r>
-      <w:r>
-        <w:t xml:space="preserve"> to success</w:t>
-      </w:r>
-    </w:p>
-    <w:p>
-      <w:pPr>
-        <w:pStyle w:val="Heading2"/>
-      </w:pPr>
-      <w:r>
-        <w:t>what do we need to add?</w:t>
-      </w:r>
-      <w:r>
-        <w:t xml:space="preserve"> </w:t>
-      </w:r>
-    </w:p>
-    <w:p>
-      <w:pPr>
-        <w:pStyle w:val="Heading1"/>
-      </w:pPr>
-      <w:r>
-        <w:t xml:space="preserve">modifying </w:t>
-      </w:r>
-      <w:r>
-        <w:t xml:space="preserve">globals &amp; properties and </w:t>
-      </w:r>
-      <w:r>
-        <w:t>the setup procedure</w:t>
+      <w:r>
+        <w:rPr>
+          <w:b/>
+        </w:rPr>
+        <w:t>The base code for [Sw5] comes with these settings already. However, because each NetLogo install can have its own quirks and default settings, be sure to check these settings on your file</w:t>
+      </w:r>
+      <w:r>
+        <w:rPr>
+          <w:b/>
+        </w:rPr>
+        <w:t xml:space="preserve"> before submission</w:t>
+      </w:r>
+      <w:r>
+        <w:rPr>
+          <w:b/>
+        </w:rPr>
+        <w:t>.</w:t>
+      </w:r>
+    </w:p>
+    <w:p>
+      <w:pPr>
+        <w:pStyle w:val="Heading3"/>
+        <w:rPr>
+          <w:color w:val="E7635F" w:themeColor="accent2"/>
+        </w:rPr>
+      </w:pPr>
+      <w:r>
+        <w:rPr>
+          <w:color w:val="E7635F" w:themeColor="accent2"/>
+        </w:rPr>
+        <w:t>How do I check the settings on my file?</w:t>
       </w:r>
     </w:p>
     <w:p>
@@ -133,26 +383,32 @@
         <mc:AlternateContent>
           <mc:Choice Requires="wps">
             <w:drawing>
-              <wp:anchor distT="0" distB="0" distL="114300" distR="114300" simplePos="0" relativeHeight="251668480" behindDoc="0" locked="0" layoutInCell="1" allowOverlap="1" wp14:anchorId="5A0351D4" wp14:editId="00B04398">
+              <wp:anchor distT="0" distB="0" distL="114300" distR="114300" simplePos="0" relativeHeight="251693056" behindDoc="0" locked="0" layoutInCell="1" allowOverlap="1" wp14:anchorId="7F9FA278" wp14:editId="7EF7D596">
                 <wp:simplePos x="0" y="0"/>
                 <wp:positionH relativeFrom="column">
-                  <wp:posOffset>-145415</wp:posOffset>
+                  <wp:posOffset>3971290</wp:posOffset>
                 </wp:positionH>
                 <wp:positionV relativeFrom="paragraph">
-                  <wp:posOffset>334010</wp:posOffset>
+                  <wp:posOffset>795655</wp:posOffset>
                 </wp:positionV>
-                <wp:extent cx="6172835" cy="2857500"/>
-                <wp:effectExtent l="0" t="0" r="24765" b="38100"/>
+                <wp:extent cx="1257300" cy="685800"/>
+                <wp:effectExtent l="25400" t="25400" r="38100" b="25400"/>
                 <wp:wrapThrough wrapText="bothSides">
                   <wp:wrapPolygon edited="0">
-                    <wp:start x="0" y="0"/>
-                    <wp:lineTo x="0" y="21696"/>
-                    <wp:lineTo x="21598" y="21696"/>
-                    <wp:lineTo x="21598" y="0"/>
-                    <wp:lineTo x="0" y="0"/>
+                    <wp:start x="5673" y="-800"/>
+                    <wp:lineTo x="-436" y="-800"/>
+                    <wp:lineTo x="-436" y="16800"/>
+                    <wp:lineTo x="5673" y="21600"/>
+                    <wp:lineTo x="15709" y="21600"/>
+                    <wp:lineTo x="17018" y="21600"/>
+                    <wp:lineTo x="21818" y="14400"/>
+                    <wp:lineTo x="21818" y="5600"/>
+                    <wp:lineTo x="18764" y="-800"/>
+                    <wp:lineTo x="15709" y="-800"/>
+                    <wp:lineTo x="5673" y="-800"/>
                   </wp:wrapPolygon>
                 </wp:wrapThrough>
-                <wp:docPr id="10" name="Rectangle 10"/>
+                <wp:docPr id="3" name="Oval 3"/>
                 <wp:cNvGraphicFramePr/>
                 <a:graphic xmlns:a="http://schemas.openxmlformats.org/drawingml/2006/main">
                   <a:graphicData uri="http://schemas.microsoft.com/office/word/2010/wordprocessingShape">
@@ -161,11 +417,17 @@
                       <wps:spPr>
                         <a:xfrm>
                           <a:off x="0" y="0"/>
-                          <a:ext cx="6172835" cy="2857500"/>
+                          <a:ext cx="1257300" cy="685800"/>
                         </a:xfrm>
-                        <a:prstGeom prst="rect">
+                        <a:prstGeom prst="ellipse">
                           <a:avLst/>
                         </a:prstGeom>
+                        <a:noFill/>
+                        <a:ln w="38100">
+                          <a:solidFill>
+                            <a:srgbClr val="FF0000"/>
+                          </a:solidFill>
+                        </a:ln>
                       </wps:spPr>
                       <wps:style>
                         <a:lnRef idx="2">
@@ -183,72 +445,6 @@
                           <a:schemeClr val="lt1"/>
                         </a:fontRef>
                       </wps:style>
-                      <wps:txbx>
-                        <w:txbxContent>
-                          <w:p>
-                            <w:pPr>
-                              <w:pStyle w:val="Date"/>
-                            </w:pPr>
-                            <w:r>
-                              <w:t>agenda 1 – 3</w:t>
-                            </w:r>
-                          </w:p>
-                          <w:p>
-                            <w:pPr>
-                              <w:pStyle w:val="ListParagraph"/>
-                              <w:numPr>
-                                <w:ilvl w:val="0"/>
-                                <w:numId w:val="10"/>
-                              </w:numPr>
-                              <w:rPr>
-                                <w:color w:val="FFFFFF" w:themeColor="background1"/>
-                              </w:rPr>
-                            </w:pPr>
-                            <w:r>
-                              <w:rPr>
-                                <w:color w:val="FFFFFF" w:themeColor="background1"/>
-                              </w:rPr>
-                              <w:t>Robots need to know if they are using pheromone.</w:t>
-                            </w:r>
-                          </w:p>
-                          <w:p>
-                            <w:pPr>
-                              <w:pStyle w:val="ListParagraph"/>
-                              <w:numPr>
-                                <w:ilvl w:val="0"/>
-                                <w:numId w:val="10"/>
-                              </w:numPr>
-                              <w:rPr>
-                                <w:color w:val="FFFFFF" w:themeColor="background1"/>
-                              </w:rPr>
-                            </w:pPr>
-                            <w:r>
-                              <w:rPr>
-                                <w:color w:val="FFFFFF" w:themeColor="background1"/>
-                              </w:rPr>
-                              <w:t xml:space="preserve">Patches need to know if they have pheromone on them, and how long it has been there. </w:t>
-                            </w:r>
-                          </w:p>
-                          <w:p>
-                            <w:pPr>
-                              <w:pStyle w:val="ListParagraph"/>
-                              <w:numPr>
-                                <w:ilvl w:val="0"/>
-                                <w:numId w:val="10"/>
-                              </w:numPr>
-                              <w:rPr>
-                                <w:color w:val="FFFFFF" w:themeColor="background1"/>
-                              </w:rPr>
-                            </w:pPr>
-                            <w:r>
-                              <w:rPr>
-                                <w:color w:val="FFFFFF" w:themeColor="background1"/>
-                              </w:rPr>
-                              <w:t>We should create some larger clusters of rocks to test the pheromone’s effectiveness. If our pheromone is working correctly, robots should lay trails from the large cluster and follow trails to the large clusters.</w:t>
-                            </w:r>
-                          </w:p>
-                        </w:txbxContent>
-                      </wps:txbx>
                       <wps:bodyPr rot="0" spcFirstLastPara="0" vertOverflow="overflow" horzOverflow="overflow" vert="horz" wrap="square" lIns="91440" tIns="45720" rIns="91440" bIns="45720" numCol="1" spcCol="0" rtlCol="0" fromWordArt="0" anchor="ctr" anchorCtr="0" forceAA="0" compatLnSpc="1">
                         <a:prstTxWarp prst="textNoShape">
                           <a:avLst/>
@@ -258,110 +454,632 @@
                     </wps:wsp>
                   </a:graphicData>
                 </a:graphic>
-                <wp14:sizeRelH relativeFrom="margin">
-                  <wp14:pctWidth>0</wp14:pctWidth>
-                </wp14:sizeRelH>
-                <wp14:sizeRelV relativeFrom="margin">
-                  <wp14:pctHeight>0</wp14:pctHeight>
-                </wp14:sizeRelV>
               </wp:anchor>
             </w:drawing>
           </mc:Choice>
           <mc:Fallback>
             <w:pict>
-              <v:rect w14:anchorId="5A0351D4" id="Rectangle 10" o:spid="_x0000_s1026" style="position:absolute;margin-left:-11.45pt;margin-top:26.3pt;width:486.05pt;height:225pt;z-index:251668480;visibility:visible;mso-wrap-style:square;mso-width-percent:0;mso-height-percent:0;mso-wrap-distance-left:9pt;mso-wrap-distance-top:0;mso-wrap-distance-right:9pt;mso-wrap-distance-bottom:0;mso-position-horizontal:absolute;mso-position-horizontal-relative:text;mso-position-vertical:absolute;mso-position-vertical-relative:text;mso-width-percent:0;mso-height-percent:0;mso-width-relative:margin;mso-height-relative:margin;v-text-anchor:middle" o:gfxdata="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" fillcolor="#33b7d3 [3204]" strokecolor="#175c6b [1604]" strokeweight="1pt">
-                <v:textbox>
-                  <w:txbxContent>
-                    <w:p>
-                      <w:pPr>
-                        <w:pStyle w:val="Date"/>
-                      </w:pPr>
-                      <w:r>
-                        <w:t>agenda 1 – 3</w:t>
-                      </w:r>
-                    </w:p>
-                    <w:p>
-                      <w:pPr>
-                        <w:pStyle w:val="ListParagraph"/>
-                        <w:numPr>
-                          <w:ilvl w:val="0"/>
-                          <w:numId w:val="10"/>
-                        </w:numPr>
-                        <w:rPr>
-                          <w:color w:val="FFFFFF" w:themeColor="background1"/>
-                        </w:rPr>
-                      </w:pPr>
-                      <w:r>
-                        <w:rPr>
-                          <w:color w:val="FFFFFF" w:themeColor="background1"/>
-                        </w:rPr>
-                        <w:t>Robots need to know if they are using pheromone.</w:t>
-                      </w:r>
-                    </w:p>
-                    <w:p>
-                      <w:pPr>
-                        <w:pStyle w:val="ListParagraph"/>
-                        <w:numPr>
-                          <w:ilvl w:val="0"/>
-                          <w:numId w:val="10"/>
-                        </w:numPr>
-                        <w:rPr>
-                          <w:color w:val="FFFFFF" w:themeColor="background1"/>
-                        </w:rPr>
-                      </w:pPr>
-                      <w:r>
-                        <w:rPr>
-                          <w:color w:val="FFFFFF" w:themeColor="background1"/>
-                        </w:rPr>
-                        <w:t xml:space="preserve">Patches need to know if they have pheromone on them, and how long it has been there. </w:t>
-                      </w:r>
-                    </w:p>
-                    <w:p>
-                      <w:pPr>
-                        <w:pStyle w:val="ListParagraph"/>
-                        <w:numPr>
-                          <w:ilvl w:val="0"/>
-                          <w:numId w:val="10"/>
-                        </w:numPr>
-                        <w:rPr>
-                          <w:color w:val="FFFFFF" w:themeColor="background1"/>
-                        </w:rPr>
-                      </w:pPr>
-                      <w:r>
-                        <w:rPr>
-                          <w:color w:val="FFFFFF" w:themeColor="background1"/>
-                        </w:rPr>
-                        <w:t>We should create some larger clusters of rocks to test the pheromone’s effectiveness. If our pheromone is working correctly, robots should lay trails from the large cluster and follow trails to the large clusters.</w:t>
-                      </w:r>
-                    </w:p>
-                  </w:txbxContent>
-                </v:textbox>
+              <v:oval w14:anchorId="69EB764C" id="Oval 3" o:spid="_x0000_s1026" style="position:absolute;margin-left:312.7pt;margin-top:62.65pt;width:99pt;height:54pt;z-index:251693056;visibility:visible;mso-wrap-style:square;mso-wrap-distance-left:9pt;mso-wrap-distance-top:0;mso-wrap-distance-right:9pt;mso-wrap-distance-bottom:0;mso-position-horizontal:absolute;mso-position-horizontal-relative:text;mso-position-vertical:absolute;mso-position-vertical-relative:text;v-text-anchor:middle" o:gfxdata="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" filled="f" strokecolor="red" strokeweight="3pt">
+                <v:stroke joinstyle="miter"/>
                 <w10:wrap type="through"/>
-              </v:rect>
+              </v:oval>
             </w:pict>
           </mc:Fallback>
         </mc:AlternateContent>
       </w:r>
-    </w:p>
+      <w:r>
+        <w:rPr>
+          <w:noProof/>
+        </w:rPr>
+        <w:drawing>
+          <wp:anchor distT="0" distB="0" distL="114300" distR="114300" simplePos="0" relativeHeight="251692032" behindDoc="0" locked="0" layoutInCell="1" allowOverlap="1" wp14:anchorId="13E5DD90" wp14:editId="439B8FF5">
+            <wp:simplePos x="0" y="0"/>
+            <wp:positionH relativeFrom="margin">
+              <wp:posOffset>162560</wp:posOffset>
+            </wp:positionH>
+            <wp:positionV relativeFrom="paragraph">
+              <wp:posOffset>558800</wp:posOffset>
+            </wp:positionV>
+            <wp:extent cx="5067300" cy="927100"/>
+            <wp:effectExtent l="50800" t="50800" r="63500" b="63500"/>
+            <wp:wrapSquare wrapText="bothSides"/>
+            <wp:docPr id="2" name="Picture 2"/>
+            <wp:cNvGraphicFramePr>
+              <a:graphicFrameLocks xmlns:a="http://schemas.openxmlformats.org/drawingml/2006/main" noChangeAspect="1"/>
+            </wp:cNvGraphicFramePr>
+            <a:graphic xmlns:a="http://schemas.openxmlformats.org/drawingml/2006/main">
+              <a:graphicData uri="http://schemas.openxmlformats.org/drawingml/2006/picture">
+                <pic:pic xmlns:pic="http://schemas.openxmlformats.org/drawingml/2006/picture">
+                  <pic:nvPicPr>
+                    <pic:cNvPr id="2" name="1.2.1.png"/>
+                    <pic:cNvPicPr/>
+                  </pic:nvPicPr>
+                  <pic:blipFill>
+                    <a:blip r:embed="rId8">
+                      <a:extLst>
+                        <a:ext uri="{28A0092B-C50C-407E-A947-70E740481C1C}">
+                          <a14:useLocalDpi xmlns:a14="http://schemas.microsoft.com/office/drawing/2010/main" val="0"/>
+                        </a:ext>
+                      </a:extLst>
+                    </a:blip>
+                    <a:stretch>
+                      <a:fillRect/>
+                    </a:stretch>
+                  </pic:blipFill>
+                  <pic:spPr>
+                    <a:xfrm>
+                      <a:off x="0" y="0"/>
+                      <a:ext cx="5067300" cy="927100"/>
+                    </a:xfrm>
+                    <a:prstGeom prst="rect">
+                      <a:avLst/>
+                    </a:prstGeom>
+                    <a:ln w="38100">
+                      <a:solidFill>
+                        <a:schemeClr val="accent1"/>
+                      </a:solidFill>
+                    </a:ln>
+                  </pic:spPr>
+                </pic:pic>
+              </a:graphicData>
+            </a:graphic>
+            <wp14:sizeRelH relativeFrom="page">
+              <wp14:pctWidth>0</wp14:pctWidth>
+            </wp14:sizeRelH>
+            <wp14:sizeRelV relativeFrom="page">
+              <wp14:pctHeight>0</wp14:pctHeight>
+            </wp14:sizeRelV>
+          </wp:anchor>
+        </w:drawing>
+      </w:r>
+      <w:r>
+        <w:t xml:space="preserve">Navigate </w:t>
+      </w:r>
+      <w:r>
+        <w:t xml:space="preserve">to the interface tab and press the </w:t>
+      </w:r>
+      <w:r>
+        <w:rPr>
+          <w:b/>
+          <w:color w:val="33B7D3" w:themeColor="accent1"/>
+        </w:rPr>
+        <w:t>Settings…</w:t>
+      </w:r>
+      <w:r>
+        <w:rPr>
+          <w:color w:val="33B7D3" w:themeColor="accent1"/>
+        </w:rPr>
+        <w:t xml:space="preserve"> </w:t>
+      </w:r>
+      <w:r>
+        <w:t>button:</w:t>
+      </w:r>
+    </w:p>
+    <w:p/>
+    <w:p>
+      <w:r>
+        <w:t>A menu will pop up. Compare the picture below to your menu or to your checklist above.  If everything matches, you’re good!</w:t>
+      </w:r>
+    </w:p>
+    <w:p/>
+    <w:p>
+      <w:r>
+        <w:rPr>
+          <w:noProof/>
+        </w:rPr>
+        <w:drawing>
+          <wp:anchor distT="0" distB="0" distL="114300" distR="114300" simplePos="0" relativeHeight="251694080" behindDoc="0" locked="0" layoutInCell="1" allowOverlap="1" wp14:anchorId="36760A38" wp14:editId="197DE8B9">
+            <wp:simplePos x="0" y="0"/>
+            <wp:positionH relativeFrom="margin">
+              <wp:align>center</wp:align>
+            </wp:positionH>
+            <wp:positionV relativeFrom="paragraph">
+              <wp:posOffset>55245</wp:posOffset>
+            </wp:positionV>
+            <wp:extent cx="3856741" cy="4904740"/>
+            <wp:effectExtent l="50800" t="50800" r="55245" b="48260"/>
+            <wp:wrapSquare wrapText="bothSides"/>
+            <wp:docPr id="4" name="Picture 4"/>
+            <wp:cNvGraphicFramePr>
+              <a:graphicFrameLocks xmlns:a="http://schemas.openxmlformats.org/drawingml/2006/main" noChangeAspect="1"/>
+            </wp:cNvGraphicFramePr>
+            <a:graphic xmlns:a="http://schemas.openxmlformats.org/drawingml/2006/main">
+              <a:graphicData uri="http://schemas.openxmlformats.org/drawingml/2006/picture">
+                <pic:pic xmlns:pic="http://schemas.openxmlformats.org/drawingml/2006/picture">
+                  <pic:nvPicPr>
+                    <pic:cNvPr id="4" name="1.2.1.2.png"/>
+                    <pic:cNvPicPr/>
+                  </pic:nvPicPr>
+                  <pic:blipFill>
+                    <a:blip r:embed="rId9">
+                      <a:extLst>
+                        <a:ext uri="{28A0092B-C50C-407E-A947-70E740481C1C}">
+                          <a14:useLocalDpi xmlns:a14="http://schemas.microsoft.com/office/drawing/2010/main" val="0"/>
+                        </a:ext>
+                      </a:extLst>
+                    </a:blip>
+                    <a:stretch>
+                      <a:fillRect/>
+                    </a:stretch>
+                  </pic:blipFill>
+                  <pic:spPr>
+                    <a:xfrm>
+                      <a:off x="0" y="0"/>
+                      <a:ext cx="3856741" cy="4904740"/>
+                    </a:xfrm>
+                    <a:prstGeom prst="rect">
+                      <a:avLst/>
+                    </a:prstGeom>
+                    <a:ln w="38100">
+                      <a:solidFill>
+                        <a:schemeClr val="accent1"/>
+                      </a:solidFill>
+                    </a:ln>
+                  </pic:spPr>
+                </pic:pic>
+              </a:graphicData>
+            </a:graphic>
+            <wp14:sizeRelH relativeFrom="page">
+              <wp14:pctWidth>0</wp14:pctWidth>
+            </wp14:sizeRelH>
+            <wp14:sizeRelV relativeFrom="page">
+              <wp14:pctHeight>0</wp14:pctHeight>
+            </wp14:sizeRelV>
+          </wp:anchor>
+        </w:drawing>
+      </w:r>
+    </w:p>
+    <w:p/>
+    <w:p/>
+    <w:p/>
+    <w:p/>
+    <w:p/>
+    <w:p/>
+    <w:p/>
+    <w:p/>
+    <w:p/>
+    <w:p/>
+    <w:p/>
+    <w:p>
+      <w:pPr>
+        <w:pStyle w:val="Heading2"/>
+      </w:pPr>
+      <w:r>
+        <w:t>robots</w:t>
+      </w:r>
+      <w:r>
+        <w:t xml:space="preserve"> and their properties</w:t>
+      </w:r>
+    </w:p>
+    <w:p>
+      <w:pPr>
+        <w:pStyle w:val="ListParagraph"/>
+        <w:numPr>
+          <w:ilvl w:val="0"/>
+          <w:numId w:val="21"/>
+        </w:numPr>
+      </w:pPr>
+      <w:r>
+        <w:t xml:space="preserve">You must create and setup </w:t>
+      </w:r>
+      <w:r>
+        <w:rPr>
+          <w:b/>
+        </w:rPr>
+        <w:t>exactly six robots</w:t>
+      </w:r>
+      <w:r>
+        <w:t>.</w:t>
+      </w:r>
+    </w:p>
+    <w:p>
+      <w:pPr>
+        <w:pStyle w:val="ListParagraph"/>
+        <w:numPr>
+          <w:ilvl w:val="0"/>
+          <w:numId w:val="21"/>
+        </w:numPr>
+      </w:pPr>
+      <w:r>
+        <w:t>The</w:t>
+      </w:r>
+      <w:r>
+        <w:t>se</w:t>
+      </w:r>
+      <w:r>
+        <w:t xml:space="preserve"> same </w:t>
+      </w:r>
+      <w:r>
+        <w:t xml:space="preserve">six </w:t>
+      </w:r>
+      <w:r>
+        <w:t>robots must be in play throughout the competition. (</w:t>
+      </w:r>
+      <w:r>
+        <w:t xml:space="preserve">You may not use the commands </w:t>
+      </w:r>
+      <w:r>
+        <w:rPr>
+          <w:b/>
+        </w:rPr>
+        <w:t>hatch</w:t>
+      </w:r>
+      <w:r>
+        <w:t>,</w:t>
+      </w:r>
+      <w:r>
+        <w:rPr>
+          <w:b/>
+        </w:rPr>
+        <w:t xml:space="preserve"> die</w:t>
+      </w:r>
+      <w:r>
+        <w:t>,</w:t>
+      </w:r>
+      <w:r>
+        <w:rPr>
+          <w:b/>
+        </w:rPr>
+        <w:t xml:space="preserve"> </w:t>
+      </w:r>
+      <w:r>
+        <w:t>or</w:t>
+      </w:r>
+      <w:r>
+        <w:rPr>
+          <w:b/>
+        </w:rPr>
+        <w:t xml:space="preserve"> sprout</w:t>
+      </w:r>
+      <w:r>
+        <w:t>,</w:t>
+      </w:r>
+      <w:r>
+        <w:rPr>
+          <w:b/>
+        </w:rPr>
+        <w:t xml:space="preserve"> </w:t>
+      </w:r>
+      <w:r>
+        <w:t>or any other commands that create or destroy robots after the initial setup.)</w:t>
+      </w:r>
+    </w:p>
+    <w:p>
+      <w:pPr>
+        <w:pStyle w:val="ListParagraph"/>
+        <w:numPr>
+          <w:ilvl w:val="0"/>
+          <w:numId w:val="21"/>
+        </w:numPr>
+      </w:pPr>
+      <w:r>
+        <w:lastRenderedPageBreak/>
+        <w:t>Robots can move a maximum of 1 step on each tick.</w:t>
+      </w:r>
+      <w:r>
+        <w:t xml:space="preserve"> Be careful that you are not calling multiple procedures in one tick that include move commands!</w:t>
+      </w:r>
+      <w:r>
+        <w:t xml:space="preserve"> Robots may </w:t>
+      </w:r>
+      <w:r>
+        <w:t xml:space="preserve">also </w:t>
+      </w:r>
+      <w:r>
+        <w:t>remain stationary</w:t>
+      </w:r>
+      <w:r>
+        <w:t xml:space="preserve">. </w:t>
+      </w:r>
+    </w:p>
+    <w:p>
+      <w:pPr>
+        <w:pStyle w:val="ListParagraph"/>
+        <w:numPr>
+          <w:ilvl w:val="0"/>
+          <w:numId w:val="21"/>
+        </w:numPr>
+      </w:pPr>
+      <w:r>
+        <w:t xml:space="preserve">Turning is not considered a move command. Example: </w:t>
+      </w:r>
+    </w:p>
+    <w:p>
+      <w:pPr>
+        <w:spacing w:line="240" w:lineRule="auto"/>
+        <w:rPr>
+          <w:b/>
+        </w:rPr>
+      </w:pPr>
+      <w:r>
+        <w:rPr>
+          <w:b/>
+        </w:rPr>
+        <w:tab/>
+      </w:r>
+      <w:r>
+        <w:rPr>
+          <w:b/>
+        </w:rPr>
+        <w:tab/>
+      </w:r>
+      <w:r>
+        <w:rPr>
+          <w:b/>
+        </w:rPr>
+        <w:t>left 90</w:t>
+      </w:r>
+    </w:p>
+    <w:p>
+      <w:pPr>
+        <w:spacing w:line="240" w:lineRule="auto"/>
+        <w:rPr>
+          <w:b/>
+        </w:rPr>
+      </w:pPr>
+      <w:r>
+        <w:rPr>
+          <w:b/>
+        </w:rPr>
+        <w:tab/>
+      </w:r>
+      <w:r>
+        <w:rPr>
+          <w:b/>
+        </w:rPr>
+        <w:tab/>
+        <w:t>forward 1</w:t>
+      </w:r>
+    </w:p>
+    <w:p>
+      <w:pPr>
+        <w:spacing w:line="240" w:lineRule="auto"/>
+        <w:ind w:left="720"/>
+      </w:pPr>
+      <w:r>
+        <w:t>is allowed.</w:t>
+      </w:r>
+    </w:p>
+    <w:p>
+      <w:pPr>
+        <w:pStyle w:val="ListParagraph"/>
+        <w:numPr>
+          <w:ilvl w:val="0"/>
+          <w:numId w:val="21"/>
+        </w:numPr>
+      </w:pPr>
+      <w:r>
+        <w:t xml:space="preserve">The robot must have the </w:t>
+      </w:r>
+      <w:r>
+        <w:t>shape “robot” when not carrying a rock and the shape “robot with rock” when carrying a rock.</w:t>
+      </w:r>
+    </w:p>
+    <w:p>
+      <w:pPr>
+        <w:pStyle w:val="ListParagraph"/>
+        <w:numPr>
+          <w:ilvl w:val="0"/>
+          <w:numId w:val="21"/>
+        </w:numPr>
+      </w:pPr>
+      <w:r>
+        <w:t>Robots may have any labels you wish, or none.</w:t>
+      </w:r>
+    </w:p>
+    <w:p>
+      <w:pPr>
+        <w:pStyle w:val="ListParagraph"/>
+        <w:numPr>
+          <w:ilvl w:val="0"/>
+          <w:numId w:val="21"/>
+        </w:numPr>
+      </w:pPr>
+      <w:r>
+        <w:t xml:space="preserve">Robots </w:t>
+      </w:r>
+      <w:r>
+        <w:t xml:space="preserve">do not have an unlimited vision distance—they </w:t>
+      </w:r>
+      <w:r>
+        <w:t>can see a maximum of</w:t>
+      </w:r>
+      <w:r>
+        <w:t xml:space="preserve"> 2</w:t>
+      </w:r>
+      <w:r>
+        <w:t xml:space="preserve"> patches around them.</w:t>
+      </w:r>
+      <w:r>
+        <w:t xml:space="preserve"> Examples: The commands </w:t>
+      </w:r>
+      <w:r>
+        <w:rPr>
+          <w:b/>
+        </w:rPr>
+        <w:t>in-radius 1</w:t>
+      </w:r>
+      <w:r>
+        <w:t xml:space="preserve"> and </w:t>
+      </w:r>
+      <w:r>
+        <w:rPr>
+          <w:b/>
+        </w:rPr>
+        <w:t>in-radius 2</w:t>
+      </w:r>
+      <w:r>
+        <w:t xml:space="preserve"> are allowed; </w:t>
+      </w:r>
+      <w:r>
+        <w:rPr>
+          <w:b/>
+        </w:rPr>
+        <w:t>in-radius 3</w:t>
+      </w:r>
+      <w:r>
+        <w:t xml:space="preserve">, </w:t>
+      </w:r>
+      <w:r>
+        <w:rPr>
+          <w:b/>
+        </w:rPr>
+        <w:t>in-radius 4</w:t>
+      </w:r>
+      <w:r>
+        <w:t xml:space="preserve">, … etc. are not. The commands </w:t>
+      </w:r>
+      <w:r>
+        <w:rPr>
+          <w:b/>
+        </w:rPr>
+        <w:t xml:space="preserve">patch-ahead 1 </w:t>
+      </w:r>
+      <w:r>
+        <w:t xml:space="preserve">and </w:t>
+      </w:r>
+      <w:r>
+        <w:rPr>
+          <w:b/>
+        </w:rPr>
+        <w:t xml:space="preserve">patch-ahead 2 </w:t>
+      </w:r>
+      <w:r>
+        <w:t xml:space="preserve">are allowed; </w:t>
+      </w:r>
+      <w:r>
+        <w:rPr>
+          <w:b/>
+        </w:rPr>
+        <w:t>patch-ahead 3</w:t>
+      </w:r>
+      <w:r>
+        <w:t xml:space="preserve">, </w:t>
+      </w:r>
+      <w:r>
+        <w:rPr>
+          <w:b/>
+        </w:rPr>
+        <w:t>patch-ahead 4</w:t>
+      </w:r>
+      <w:r>
+        <w:t xml:space="preserve">, …etc. are not. </w:t>
+      </w:r>
+      <w:r>
+        <w:rPr>
+          <w:b/>
+        </w:rPr>
+        <w:t>Neighbors</w:t>
+      </w:r>
+      <w:r>
+        <w:t xml:space="preserve"> and </w:t>
+      </w:r>
+      <w:r>
+        <w:rPr>
+          <w:b/>
+        </w:rPr>
+        <w:t>neighbors 4</w:t>
+      </w:r>
+      <w:r>
+        <w:t xml:space="preserve"> are allowed.</w:t>
+      </w:r>
+      <w:r>
+        <w:t xml:space="preserve"> </w:t>
+      </w:r>
+    </w:p>
+    <w:p>
+      <w:pPr>
+        <w:pStyle w:val="Heading2"/>
+      </w:pPr>
+      <w:r>
+        <w:t>p</w:t>
+      </w:r>
+      <w:r>
+        <w:t>atches and their properties</w:t>
+      </w:r>
+    </w:p>
+    <w:p>
+      <w:pPr>
+        <w:pStyle w:val="ListParagraph"/>
+        <w:numPr>
+          <w:ilvl w:val="0"/>
+          <w:numId w:val="23"/>
+        </w:numPr>
+      </w:pPr>
+      <w:r>
+        <w:t xml:space="preserve">Patches may only </w:t>
+      </w:r>
+      <w:r>
+        <w:t>remove a rock (</w:t>
+      </w:r>
+      <w:r>
+        <w:t>change the</w:t>
+      </w:r>
+      <w:r>
+        <w:t>ir color back to the base color) when a robot has contacted that patch and picked up a rock.</w:t>
+      </w:r>
+      <w:r>
+        <w:t xml:space="preserve"> </w:t>
+      </w:r>
+    </w:p>
+    <w:p>
+      <w:pPr>
+        <w:pStyle w:val="ListParagraph"/>
+        <w:numPr>
+          <w:ilvl w:val="0"/>
+          <w:numId w:val="23"/>
+        </w:numPr>
+      </w:pPr>
+      <w:r>
+        <w:t>Patches must remove the rock when the robot has picked up the rock, or the score will not be counted for that rock.</w:t>
+      </w:r>
+      <w:bookmarkStart w:id="0" w:name="_GoBack"/>
+      <w:bookmarkEnd w:id="0"/>
+    </w:p>
+    <w:p>
+      <w:pPr>
+        <w:pStyle w:val="Heading2"/>
+      </w:pPr>
+      <w:r>
+        <w:t>global variables</w:t>
+      </w:r>
+    </w:p>
+    <w:p/>
+    <w:p>
+      <w:pPr>
+        <w:pStyle w:val="Heading1"/>
+      </w:pPr>
+      <w:r>
+        <w:lastRenderedPageBreak/>
+        <w:t>placeholder</w:t>
+      </w:r>
+    </w:p>
+    <w:p>
+      <w:pPr>
+        <w:pStyle w:val="Heading2"/>
+      </w:pPr>
+      <w:r>
+        <w:t>placeholder</w:t>
+      </w:r>
+      <w:r>
+        <w:t xml:space="preserve"> </w:t>
+      </w:r>
+    </w:p>
+    <w:p>
+      <w:pPr>
+        <w:pStyle w:val="Heading1"/>
+      </w:pPr>
+      <w:r>
+        <w:t>placeholder</w:t>
+      </w:r>
+    </w:p>
+    <w:p/>
     <w:p>
       <w:pPr>
         <w:pStyle w:val="Footer"/>
       </w:pPr>
     </w:p>
     <w:p/>
-    <w:p>
-      <w:pPr>
-        <w:pStyle w:val="Heading1"/>
-      </w:pPr>
-      <w:r>
-        <w:t>modifying the go procedure</w:t>
-      </w:r>
-    </w:p>
-    <w:p>
-      <w:r>
-        <w:t>In this section, we will complete Agenda items 4 and 5.</w:t>
-      </w:r>
-    </w:p>
     <w:p>
       <w:pPr>
         <w:pStyle w:val="Footer"/>
@@ -383,7 +1101,6 @@
         <w:rPr>
           <w:noProof/>
         </w:rPr>
-        <w:lastRenderedPageBreak/>
         <w:drawing>
           <wp:anchor distT="0" distB="0" distL="114300" distR="114300" simplePos="0" relativeHeight="251689984" behindDoc="0" locked="0" layoutInCell="1" allowOverlap="1" wp14:anchorId="4A188807" wp14:editId="2A273F53">
             <wp:simplePos x="0" y="0"/>
@@ -408,7 +1125,7 @@
                     <pic:cNvPicPr/>
                   </pic:nvPicPr>
                   <pic:blipFill>
-                    <a:blip r:embed="rId7" r:link="rId8">
+                    <a:blip r:embed="rId10" r:link="rId11">
                       <a:extLst>
                         <a:ext uri="{28A0092B-C50C-407E-A947-70E740481C1C}">
                           <a14:useLocalDpi xmlns:a14="http://schemas.microsoft.com/office/drawing/2010/main" val="0"/>
@@ -586,7 +1303,7 @@
           </mc:Choice>
           <mc:Fallback>
             <w:pict>
-              <v:rect w14:anchorId="3EB51145" id="Rectangle 46" o:spid="_x0000_s1027" style="position:absolute;margin-left:-2.45pt;margin-top:236.1pt;width:7in;height:135.2pt;z-index:251688960;visibility:visible;mso-wrap-style:square;mso-height-percent:0;mso-wrap-distance-left:9pt;mso-wrap-distance-top:0;mso-wrap-distance-right:9pt;mso-wrap-distance-bottom:0;mso-position-horizontal:absolute;mso-position-horizontal-relative:text;mso-position-vertical:absolute;mso-position-vertical-relative:text;mso-height-percent:0;mso-height-relative:margin;v-text-anchor:middle" o:gfxdata="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" fillcolor="#33b7d3 [3204]" strokecolor="#e7635f [3205]" strokeweight="1pt">
+              <v:rect w14:anchorId="3EB51145" id="Rectangle 46" o:spid="_x0000_s1026" style="position:absolute;margin-left:-2.45pt;margin-top:236.1pt;width:7in;height:135.2pt;z-index:251688960;visibility:visible;mso-wrap-style:square;mso-height-percent:0;mso-wrap-distance-left:9pt;mso-wrap-distance-top:0;mso-wrap-distance-right:9pt;mso-wrap-distance-bottom:0;mso-position-horizontal:absolute;mso-position-horizontal-relative:text;mso-position-vertical:absolute;mso-position-vertical-relative:text;mso-height-percent:0;mso-height-relative:margin;v-text-anchor:middle" o:gfxdata="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" fillcolor="#33b7d3 [3204]" strokecolor="#e7635f [3205]" strokeweight="1pt">
                 <v:textbox>
                   <w:txbxContent>
                     <w:p>
@@ -651,13 +1368,206 @@
         <w:t>Good luck in the competition!</w:t>
       </w:r>
     </w:p>
+    <w:p>
+      <w:pPr>
+        <w:pStyle w:val="Footer"/>
+      </w:pPr>
+    </w:p>
+    <w:p>
+      <w:pPr>
+        <w:pStyle w:val="Footer"/>
+      </w:pPr>
+    </w:p>
+    <w:p>
+      <w:pPr>
+        <w:rPr>
+          <w:color w:val="96858A" w:themeColor="text2" w:themeTint="99"/>
+          <w:sz w:val="44"/>
+        </w:rPr>
+      </w:pPr>
+      <w:r>
+        <w:br w:type="page"/>
+      </w:r>
+    </w:p>
+    <w:p>
+      <w:pPr>
+        <w:pStyle w:val="Date"/>
+      </w:pPr>
+      <w:r>
+        <w:lastRenderedPageBreak/>
+        <w:t>final checklist</w:t>
+      </w:r>
+      <w:r>
+        <w:t xml:space="preserve"> </w:t>
+      </w:r>
+    </w:p>
+    <w:p>
+      <w:pPr>
+        <w:pStyle w:val="Heading2"/>
+        <w:numPr>
+          <w:ilvl w:val="0"/>
+          <w:numId w:val="0"/>
+        </w:numPr>
+      </w:pPr>
+      <w:r>
+        <w:t>FILE SETUP</w:t>
+      </w:r>
+    </w:p>
+    <w:p>
+      <w:pPr>
+        <w:pStyle w:val="ListParagraph"/>
+        <w:numPr>
+          <w:ilvl w:val="0"/>
+          <w:numId w:val="14"/>
+        </w:numPr>
+        <w:rPr>
+          <w:b/>
+        </w:rPr>
+      </w:pPr>
+      <w:r>
+        <w:t xml:space="preserve">You are using NetLogo 5.2. </w:t>
+      </w:r>
+    </w:p>
+    <w:p>
+      <w:pPr>
+        <w:pStyle w:val="ListParagraph"/>
+        <w:numPr>
+          <w:ilvl w:val="0"/>
+          <w:numId w:val="14"/>
+        </w:numPr>
+      </w:pPr>
+      <w:r>
+        <w:t xml:space="preserve">Your file is named </w:t>
+      </w:r>
+      <w:r>
+        <w:rPr>
+          <w:i/>
+        </w:rPr>
+        <w:t>highschoolname_</w:t>
+      </w:r>
+      <w:r>
+        <w:t>hs_sw17.nlogo</w:t>
+      </w:r>
+      <w:r>
+        <w:rPr>
+          <w:i/>
+        </w:rPr>
+        <w:t xml:space="preserve"> </w:t>
+      </w:r>
+      <w:r>
+        <w:rPr>
+          <w:b/>
+        </w:rPr>
+        <w:t>Example:</w:t>
+      </w:r>
+      <w:r>
+        <w:t xml:space="preserve"> DelNorte_hs_sw17.nlogo</w:t>
+      </w:r>
+    </w:p>
+    <w:p>
+      <w:pPr>
+        <w:pStyle w:val="ListParagraph"/>
+        <w:numPr>
+          <w:ilvl w:val="0"/>
+          <w:numId w:val="14"/>
+        </w:numPr>
+      </w:pPr>
+      <w:r>
+        <w:t>The origin is located at the center.</w:t>
+      </w:r>
+    </w:p>
+    <w:p>
+      <w:pPr>
+        <w:pStyle w:val="ListParagraph"/>
+        <w:numPr>
+          <w:ilvl w:val="0"/>
+          <w:numId w:val="14"/>
+        </w:numPr>
+      </w:pPr>
+      <w:r>
+        <w:t>min-pxcor and min-pycor are set to 50.</w:t>
+      </w:r>
+    </w:p>
+    <w:p>
+      <w:pPr>
+        <w:pStyle w:val="ListParagraph"/>
+        <w:numPr>
+          <w:ilvl w:val="0"/>
+          <w:numId w:val="14"/>
+        </w:numPr>
+      </w:pPr>
+      <w:r>
+        <w:t>max-pxcor and min-pxcor are set to 50.</w:t>
+      </w:r>
+    </w:p>
+    <w:p>
+      <w:pPr>
+        <w:pStyle w:val="ListParagraph"/>
+        <w:numPr>
+          <w:ilvl w:val="0"/>
+          <w:numId w:val="14"/>
+        </w:numPr>
+      </w:pPr>
+      <w:r>
+        <w:t>Both horizontal and vertical world wrapping are unchecked.</w:t>
+      </w:r>
+    </w:p>
+    <w:p>
+      <w:pPr>
+        <w:pStyle w:val="ListParagraph"/>
+        <w:numPr>
+          <w:ilvl w:val="0"/>
+          <w:numId w:val="14"/>
+        </w:numPr>
+      </w:pPr>
+      <w:r>
+        <w:t>Patch size is 5.</w:t>
+      </w:r>
+    </w:p>
+    <w:p>
+      <w:pPr>
+        <w:pStyle w:val="ListParagraph"/>
+        <w:numPr>
+          <w:ilvl w:val="0"/>
+          <w:numId w:val="14"/>
+        </w:numPr>
+      </w:pPr>
+      <w:r>
+        <w:t>The tick counter box is checked.</w:t>
+      </w:r>
+    </w:p>
+    <w:p>
+      <w:pPr>
+        <w:pStyle w:val="ListParagraph"/>
+        <w:numPr>
+          <w:ilvl w:val="0"/>
+          <w:numId w:val="14"/>
+        </w:numPr>
+      </w:pPr>
+      <w:r>
+        <w:t>The tick counter label is “ticks”.</w:t>
+      </w:r>
+    </w:p>
+    <w:p>
+      <w:pPr>
+        <w:pStyle w:val="Heading2"/>
+        <w:numPr>
+          <w:ilvl w:val="0"/>
+          <w:numId w:val="0"/>
+        </w:numPr>
+      </w:pPr>
+      <w:r>
+        <w:t>WORLD setup</w:t>
+      </w:r>
+    </w:p>
+    <w:p>
+      <w:pPr>
+        <w:pStyle w:val="Footer"/>
+      </w:pPr>
+    </w:p>
     <w:sectPr>
-      <w:headerReference w:type="even" r:id="rId9"/>
-      <w:headerReference w:type="default" r:id="rId10"/>
-      <w:footerReference w:type="even" r:id="rId11"/>
-      <w:footerReference w:type="default" r:id="rId12"/>
-      <w:headerReference w:type="first" r:id="rId13"/>
-      <w:footerReference w:type="first" r:id="rId14"/>
+      <w:footerReference w:type="even" r:id="rId12"/>
+      <w:footerReference w:type="default" r:id="rId13"/>
       <w:pgSz w:w="12240" w:h="15840" w:code="1"/>
       <w:pgMar w:top="1094" w:right="2448" w:bottom="1771" w:left="1210" w:header="720" w:footer="720" w:gutter="0"/>
       <w:cols w:space="720"/>
@@ -766,7 +1676,7 @@
         <w:rStyle w:val="PageNumber"/>
         <w:noProof/>
       </w:rPr>
-      <w:t>2</w:t>
+      <w:t>4</w:t>
     </w:r>
     <w:r>
       <w:rPr>
@@ -783,7 +1693,6 @@
       </w:tabs>
       <w:ind w:firstLine="360"/>
     </w:pPr>
-    <w:bookmarkStart w:id="0" w:name="_GoBack"/>
     <w:r>
       <w:rPr>
         <w:noProof/>
@@ -979,15 +1888,15 @@
         </mc:Choice>
         <mc:Fallback>
           <w:pict>
-            <v:group w14:anchorId="5C6D10A0" id="Group 164" o:spid="_x0000_s1028" style="position:absolute;left:0;text-align:left;margin-left:-121.85pt;margin-top:8.5pt;width:486.1pt;height:63.2pt;z-index:251659264;mso-position-horizontal-relative:page;mso-position-vertical-relative:bottom-margin-area;mso-height-relative:margin" coordorigin="635,-226060" coordsize="6172811,848360" o:gfxdata="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">
-              <v:rect id="Rectangle 165" o:spid="_x0000_s1029" style="position:absolute;left:229846;top:347980;width:5943600;height:274320;visibility:visible;mso-wrap-style:square;v-text-anchor:middle" o:gfxdata="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" fillcolor="white [3212]" stroked="f" strokeweight="1pt">
+            <v:group w14:anchorId="5C6D10A0" id="Group 164" o:spid="_x0000_s1027" style="position:absolute;left:0;text-align:left;margin-left:-121.85pt;margin-top:8.5pt;width:486.1pt;height:63.2pt;z-index:251659264;mso-position-horizontal-relative:page;mso-position-vertical-relative:bottom-margin-area;mso-height-relative:margin" coordorigin="635,-226060" coordsize="6172811,848360" o:gfxdata="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">
+              <v:rect id="Rectangle 165" o:spid="_x0000_s1028" style="position:absolute;left:229846;top:347980;width:5943600;height:274320;visibility:visible;mso-wrap-style:square;v-text-anchor:middle" o:gfxdata="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" fillcolor="white [3212]" stroked="f" strokeweight="1pt">
                 <v:fill opacity="0"/>
               </v:rect>
               <v:shapetype id="_x0000_t202" coordsize="21600,21600" o:spt="202" path="m0,0l0,21600,21600,21600,21600,0xe">
                 <v:stroke joinstyle="miter"/>
                 <v:path gradientshapeok="t" o:connecttype="rect"/>
               </v:shapetype>
-              <v:shape id="Text Box 166" o:spid="_x0000_s1030" type="#_x0000_t202" style="position:absolute;left:635;top:-226060;width:5943600;height:252730;visibility:visible;mso-wrap-style:square;v-text-anchor:top" o:gfxdata="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" filled="f" stroked="f" strokeweight=".5pt">
+              <v:shape id="Text Box 166" o:spid="_x0000_s1029" type="#_x0000_t202" style="position:absolute;left:635;top:-226060;width:5943600;height:252730;visibility:visible;mso-wrap-style:square;v-text-anchor:top" o:gfxdata="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" filled="f" stroked="f" strokeweight=".5pt">
                 <v:textbox inset="0,,0">
                   <w:txbxContent>
                     <w:p>
@@ -1066,7 +1975,6 @@
         </mc:Fallback>
       </mc:AlternateContent>
     </w:r>
-    <w:bookmarkEnd w:id="0"/>
     <w:r>
       <w:rPr>
         <w:noProof/>
@@ -1206,16 +2114,6 @@
 </w:ftr>
 </file>
 
-<file path=word/footer3.xml><?xml version="1.0" encoding="utf-8"?>
-<w:ftr xmlns:wpc="http://schemas.microsoft.com/office/word/2010/wordprocessingCanvas" xmlns:mo="http://schemas.microsoft.com/office/mac/office/2008/main" xmlns:mc="http://schemas.openxmlformats.org/markup-compatibility/2006" xmlns:mv="urn:schemas-microsoft-com:mac:vml" xmlns:o="urn:schemas-microsoft-com:office:office" xmlns:r="http://schemas.openxmlformats.org/officeDocument/2006/relationships" xmlns:m="http://schemas.openxmlformats.org/officeDocument/2006/math" xmlns:v="urn:schemas-microsoft-com:vml" xmlns:wp14="http://schemas.microsoft.com/office/word/2010/wordprocessingDrawing" xmlns:wp="http://schemas.openxmlformats.org/drawingml/2006/wordprocessingDrawing" xmlns:w10="urn:schemas-microsoft-com:office:word" xmlns:w="http://schemas.openxmlformats.org/wordprocessingml/2006/main" xmlns:w14="http://schemas.microsoft.com/office/word/2010/wordml" xmlns:w15="http://schemas.microsoft.com/office/word/2012/wordml" xmlns:wpg="http://schemas.microsoft.com/office/word/2010/wordprocessingGroup" xmlns:wpi="http://schemas.microsoft.com/office/word/2010/wordprocessingInk" xmlns:wne="http://schemas.microsoft.com/office/word/2006/wordml" xmlns:wps="http://schemas.microsoft.com/office/word/2010/wordprocessingShape" mc:Ignorable="w14 w15 wp14">
-  <w:p>
-    <w:pPr>
-      <w:pStyle w:val="Footer"/>
-    </w:pPr>
-  </w:p>
-</w:ftr>
-</file>
-
 <file path=word/footnotes.xml><?xml version="1.0" encoding="utf-8"?>
 <w:footnotes xmlns:wpc="http://schemas.microsoft.com/office/word/2010/wordprocessingCanvas" xmlns:mo="http://schemas.microsoft.com/office/mac/office/2008/main" xmlns:mc="http://schemas.openxmlformats.org/markup-compatibility/2006" xmlns:mv="urn:schemas-microsoft-com:mac:vml" xmlns:o="urn:schemas-microsoft-com:office:office" xmlns:r="http://schemas.openxmlformats.org/officeDocument/2006/relationships" xmlns:m="http://schemas.openxmlformats.org/officeDocument/2006/math" xmlns:v="urn:schemas-microsoft-com:vml" xmlns:wp14="http://schemas.microsoft.com/office/word/2010/wordprocessingDrawing" xmlns:wp="http://schemas.openxmlformats.org/drawingml/2006/wordprocessingDrawing" xmlns:w10="urn:schemas-microsoft-com:office:word" xmlns:w="http://schemas.openxmlformats.org/wordprocessingml/2006/main" xmlns:w14="http://schemas.microsoft.com/office/word/2010/wordml" xmlns:w15="http://schemas.microsoft.com/office/word/2012/wordml" xmlns:wpg="http://schemas.microsoft.com/office/word/2010/wordprocessingGroup" xmlns:wpi="http://schemas.microsoft.com/office/word/2010/wordprocessingInk" xmlns:wne="http://schemas.microsoft.com/office/word/2006/wordml" xmlns:wps="http://schemas.microsoft.com/office/word/2010/wordprocessingShape" mc:Ignorable="w14 w15 wp14">
   <w:footnote w:type="separator" w:id="-1">
@@ -1241,36 +2139,6 @@
     <w:p/>
   </w:footnote>
 </w:footnotes>
-</file>
-
-<file path=word/header1.xml><?xml version="1.0" encoding="utf-8"?>
-<w:hdr xmlns:wpc="http://schemas.microsoft.com/office/word/2010/wordprocessingCanvas" xmlns:mo="http://schemas.microsoft.com/office/mac/office/2008/main" xmlns:mc="http://schemas.openxmlformats.org/markup-compatibility/2006" xmlns:mv="urn:schemas-microsoft-com:mac:vml" xmlns:o="urn:schemas-microsoft-com:office:office" xmlns:r="http://schemas.openxmlformats.org/officeDocument/2006/relationships" xmlns:m="http://schemas.openxmlformats.org/officeDocument/2006/math" xmlns:v="urn:schemas-microsoft-com:vml" xmlns:wp14="http://schemas.microsoft.com/office/word/2010/wordprocessingDrawing" xmlns:wp="http://schemas.openxmlformats.org/drawingml/2006/wordprocessingDrawing" xmlns:w10="urn:schemas-microsoft-com:office:word" xmlns:w="http://schemas.openxmlformats.org/wordprocessingml/2006/main" xmlns:w14="http://schemas.microsoft.com/office/word/2010/wordml" xmlns:w15="http://schemas.microsoft.com/office/word/2012/wordml" xmlns:wpg="http://schemas.microsoft.com/office/word/2010/wordprocessingGroup" xmlns:wpi="http://schemas.microsoft.com/office/word/2010/wordprocessingInk" xmlns:wne="http://schemas.microsoft.com/office/word/2006/wordml" xmlns:wps="http://schemas.microsoft.com/office/word/2010/wordprocessingShape" mc:Ignorable="w14 w15 wp14">
-  <w:p>
-    <w:pPr>
-      <w:pStyle w:val="Header"/>
-    </w:pPr>
-  </w:p>
-</w:hdr>
-</file>
-
-<file path=word/header2.xml><?xml version="1.0" encoding="utf-8"?>
-<w:hdr xmlns:wpc="http://schemas.microsoft.com/office/word/2010/wordprocessingCanvas" xmlns:mo="http://schemas.microsoft.com/office/mac/office/2008/main" xmlns:mc="http://schemas.openxmlformats.org/markup-compatibility/2006" xmlns:mv="urn:schemas-microsoft-com:mac:vml" xmlns:o="urn:schemas-microsoft-com:office:office" xmlns:r="http://schemas.openxmlformats.org/officeDocument/2006/relationships" xmlns:m="http://schemas.openxmlformats.org/officeDocument/2006/math" xmlns:v="urn:schemas-microsoft-com:vml" xmlns:wp14="http://schemas.microsoft.com/office/word/2010/wordprocessingDrawing" xmlns:wp="http://schemas.openxmlformats.org/drawingml/2006/wordprocessingDrawing" xmlns:w10="urn:schemas-microsoft-com:office:word" xmlns:w="http://schemas.openxmlformats.org/wordprocessingml/2006/main" xmlns:w14="http://schemas.microsoft.com/office/word/2010/wordml" xmlns:w15="http://schemas.microsoft.com/office/word/2012/wordml" xmlns:wpg="http://schemas.microsoft.com/office/word/2010/wordprocessingGroup" xmlns:wpi="http://schemas.microsoft.com/office/word/2010/wordprocessingInk" xmlns:wne="http://schemas.microsoft.com/office/word/2006/wordml" xmlns:wps="http://schemas.microsoft.com/office/word/2010/wordprocessingShape" mc:Ignorable="w14 w15 wp14">
-  <w:p>
-    <w:pPr>
-      <w:pStyle w:val="Header"/>
-    </w:pPr>
-  </w:p>
-</w:hdr>
-</file>
-
-<file path=word/header3.xml><?xml version="1.0" encoding="utf-8"?>
-<w:hdr xmlns:wpc="http://schemas.microsoft.com/office/word/2010/wordprocessingCanvas" xmlns:mo="http://schemas.microsoft.com/office/mac/office/2008/main" xmlns:mc="http://schemas.openxmlformats.org/markup-compatibility/2006" xmlns:mv="urn:schemas-microsoft-com:mac:vml" xmlns:o="urn:schemas-microsoft-com:office:office" xmlns:r="http://schemas.openxmlformats.org/officeDocument/2006/relationships" xmlns:m="http://schemas.openxmlformats.org/officeDocument/2006/math" xmlns:v="urn:schemas-microsoft-com:vml" xmlns:wp14="http://schemas.microsoft.com/office/word/2010/wordprocessingDrawing" xmlns:wp="http://schemas.openxmlformats.org/drawingml/2006/wordprocessingDrawing" xmlns:w10="urn:schemas-microsoft-com:office:word" xmlns:w="http://schemas.openxmlformats.org/wordprocessingml/2006/main" xmlns:w14="http://schemas.microsoft.com/office/word/2010/wordml" xmlns:w15="http://schemas.microsoft.com/office/word/2012/wordml" xmlns:wpg="http://schemas.microsoft.com/office/word/2010/wordprocessingGroup" xmlns:wpi="http://schemas.microsoft.com/office/word/2010/wordprocessingInk" xmlns:wne="http://schemas.microsoft.com/office/word/2006/wordml" xmlns:wps="http://schemas.microsoft.com/office/word/2010/wordprocessingShape" mc:Ignorable="w14 w15 wp14">
-  <w:p>
-    <w:pPr>
-      <w:pStyle w:val="Header"/>
-    </w:pPr>
-  </w:p>
-</w:hdr>
 </file>
 
 <file path=word/numbering.xml><?xml version="1.0" encoding="utf-8"?>
@@ -1529,6 +2397,119 @@
     </w:lvl>
   </w:abstractNum>
   <w:abstractNum w:abstractNumId="2">
+    <w:nsid w:val="173B75A5"/>
+    <w:multiLevelType w:val="hybridMultilevel"/>
+    <w:tmpl w:val="2110A422"/>
+    <w:lvl w:ilvl="0" w:tplc="8850E332">
+      <w:start w:val="1"/>
+      <w:numFmt w:val="bullet"/>
+      <w:lvlText w:val=""/>
+      <w:lvlJc w:val="left"/>
+      <w:pPr>
+        <w:ind w:left="720" w:hanging="360"/>
+      </w:pPr>
+      <w:rPr>
+        <w:rFonts w:ascii="Wingdings" w:hAnsi="Wingdings" w:hint="default"/>
+      </w:rPr>
+    </w:lvl>
+    <w:lvl w:ilvl="1" w:tplc="04090003" w:tentative="1">
+      <w:start w:val="1"/>
+      <w:numFmt w:val="bullet"/>
+      <w:lvlText w:val="o"/>
+      <w:lvlJc w:val="left"/>
+      <w:pPr>
+        <w:ind w:left="1440" w:hanging="360"/>
+      </w:pPr>
+      <w:rPr>
+        <w:rFonts w:ascii="Courier New" w:hAnsi="Courier New" w:cs="Courier New" w:hint="default"/>
+      </w:rPr>
+    </w:lvl>
+    <w:lvl w:ilvl="2" w:tplc="04090005" w:tentative="1">
+      <w:start w:val="1"/>
+      <w:numFmt w:val="bullet"/>
+      <w:lvlText w:val=""/>
+      <w:lvlJc w:val="left"/>
+      <w:pPr>
+        <w:ind w:left="2160" w:hanging="360"/>
+      </w:pPr>
+      <w:rPr>
+        <w:rFonts w:ascii="Wingdings" w:hAnsi="Wingdings" w:hint="default"/>
+      </w:rPr>
+    </w:lvl>
+    <w:lvl w:ilvl="3" w:tplc="04090001" w:tentative="1">
+      <w:start w:val="1"/>
+      <w:numFmt w:val="bullet"/>
+      <w:lvlText w:val=""/>
+      <w:lvlJc w:val="left"/>
+      <w:pPr>
+        <w:ind w:left="2880" w:hanging="360"/>
+      </w:pPr>
+      <w:rPr>
+        <w:rFonts w:ascii="Symbol" w:hAnsi="Symbol" w:hint="default"/>
+      </w:rPr>
+    </w:lvl>
+    <w:lvl w:ilvl="4" w:tplc="04090003" w:tentative="1">
+      <w:start w:val="1"/>
+      <w:numFmt w:val="bullet"/>
+      <w:lvlText w:val="o"/>
+      <w:lvlJc w:val="left"/>
+      <w:pPr>
+        <w:ind w:left="3600" w:hanging="360"/>
+      </w:pPr>
+      <w:rPr>
+        <w:rFonts w:ascii="Courier New" w:hAnsi="Courier New" w:cs="Courier New" w:hint="default"/>
+      </w:rPr>
+    </w:lvl>
+    <w:lvl w:ilvl="5" w:tplc="04090005" w:tentative="1">
+      <w:start w:val="1"/>
+      <w:numFmt w:val="bullet"/>
+      <w:lvlText w:val=""/>
+      <w:lvlJc w:val="left"/>
+      <w:pPr>
+        <w:ind w:left="4320" w:hanging="360"/>
+      </w:pPr>
+      <w:rPr>
+        <w:rFonts w:ascii="Wingdings" w:hAnsi="Wingdings" w:hint="default"/>
+      </w:rPr>
+    </w:lvl>
+    <w:lvl w:ilvl="6" w:tplc="04090001" w:tentative="1">
+      <w:start w:val="1"/>
+      <w:numFmt w:val="bullet"/>
+      <w:lvlText w:val=""/>
+      <w:lvlJc w:val="left"/>
+      <w:pPr>
+        <w:ind w:left="5040" w:hanging="360"/>
+      </w:pPr>
+      <w:rPr>
+        <w:rFonts w:ascii="Symbol" w:hAnsi="Symbol" w:hint="default"/>
+      </w:rPr>
+    </w:lvl>
+    <w:lvl w:ilvl="7" w:tplc="04090003" w:tentative="1">
+      <w:start w:val="1"/>
+      <w:numFmt w:val="bullet"/>
+      <w:lvlText w:val="o"/>
+      <w:lvlJc w:val="left"/>
+      <w:pPr>
+        <w:ind w:left="5760" w:hanging="360"/>
+      </w:pPr>
+      <w:rPr>
+        <w:rFonts w:ascii="Courier New" w:hAnsi="Courier New" w:cs="Courier New" w:hint="default"/>
+      </w:rPr>
+    </w:lvl>
+    <w:lvl w:ilvl="8" w:tplc="04090005" w:tentative="1">
+      <w:start w:val="1"/>
+      <w:numFmt w:val="bullet"/>
+      <w:lvlText w:val=""/>
+      <w:lvlJc w:val="left"/>
+      <w:pPr>
+        <w:ind w:left="6480" w:hanging="360"/>
+      </w:pPr>
+      <w:rPr>
+        <w:rFonts w:ascii="Wingdings" w:hAnsi="Wingdings" w:hint="default"/>
+      </w:rPr>
+    </w:lvl>
+  </w:abstractNum>
+  <w:abstractNum w:abstractNumId="3">
     <w:nsid w:val="1C2A31EA"/>
     <w:multiLevelType w:val="hybridMultilevel"/>
     <w:tmpl w:val="251E5ABC"/>
@@ -1614,7 +2595,7 @@
       </w:pPr>
     </w:lvl>
   </w:abstractNum>
-  <w:abstractNum w:abstractNumId="3">
+  <w:abstractNum w:abstractNumId="4">
     <w:nsid w:val="1ECE06E2"/>
     <w:multiLevelType w:val="multilevel"/>
     <w:tmpl w:val="04090025"/>
@@ -1625,7 +2606,7 @@
       <w:lvlText w:val="%1"/>
       <w:lvlJc w:val="left"/>
       <w:pPr>
-        <w:ind w:left="432" w:hanging="432"/>
+        <w:ind w:left="7002" w:hanging="432"/>
       </w:pPr>
     </w:lvl>
     <w:lvl w:ilvl="1">
@@ -1709,7 +2690,120 @@
       </w:pPr>
     </w:lvl>
   </w:abstractNum>
-  <w:abstractNum w:abstractNumId="4">
+  <w:abstractNum w:abstractNumId="5">
+    <w:nsid w:val="211C775B"/>
+    <w:multiLevelType w:val="hybridMultilevel"/>
+    <w:tmpl w:val="7D84C372"/>
+    <w:lvl w:ilvl="0" w:tplc="8850E332">
+      <w:start w:val="1"/>
+      <w:numFmt w:val="bullet"/>
+      <w:lvlText w:val=""/>
+      <w:lvlJc w:val="left"/>
+      <w:pPr>
+        <w:ind w:left="1440" w:hanging="360"/>
+      </w:pPr>
+      <w:rPr>
+        <w:rFonts w:ascii="Wingdings" w:hAnsi="Wingdings" w:hint="default"/>
+      </w:rPr>
+    </w:lvl>
+    <w:lvl w:ilvl="1" w:tplc="04090003" w:tentative="1">
+      <w:start w:val="1"/>
+      <w:numFmt w:val="bullet"/>
+      <w:lvlText w:val="o"/>
+      <w:lvlJc w:val="left"/>
+      <w:pPr>
+        <w:ind w:left="2160" w:hanging="360"/>
+      </w:pPr>
+      <w:rPr>
+        <w:rFonts w:ascii="Courier New" w:hAnsi="Courier New" w:cs="Courier New" w:hint="default"/>
+      </w:rPr>
+    </w:lvl>
+    <w:lvl w:ilvl="2" w:tplc="04090005" w:tentative="1">
+      <w:start w:val="1"/>
+      <w:numFmt w:val="bullet"/>
+      <w:lvlText w:val=""/>
+      <w:lvlJc w:val="left"/>
+      <w:pPr>
+        <w:ind w:left="2880" w:hanging="360"/>
+      </w:pPr>
+      <w:rPr>
+        <w:rFonts w:ascii="Wingdings" w:hAnsi="Wingdings" w:hint="default"/>
+      </w:rPr>
+    </w:lvl>
+    <w:lvl w:ilvl="3" w:tplc="04090001" w:tentative="1">
+      <w:start w:val="1"/>
+      <w:numFmt w:val="bullet"/>
+      <w:lvlText w:val=""/>
+      <w:lvlJc w:val="left"/>
+      <w:pPr>
+        <w:ind w:left="3600" w:hanging="360"/>
+      </w:pPr>
+      <w:rPr>
+        <w:rFonts w:ascii="Symbol" w:hAnsi="Symbol" w:hint="default"/>
+      </w:rPr>
+    </w:lvl>
+    <w:lvl w:ilvl="4" w:tplc="04090003" w:tentative="1">
+      <w:start w:val="1"/>
+      <w:numFmt w:val="bullet"/>
+      <w:lvlText w:val="o"/>
+      <w:lvlJc w:val="left"/>
+      <w:pPr>
+        <w:ind w:left="4320" w:hanging="360"/>
+      </w:pPr>
+      <w:rPr>
+        <w:rFonts w:ascii="Courier New" w:hAnsi="Courier New" w:cs="Courier New" w:hint="default"/>
+      </w:rPr>
+    </w:lvl>
+    <w:lvl w:ilvl="5" w:tplc="04090005" w:tentative="1">
+      <w:start w:val="1"/>
+      <w:numFmt w:val="bullet"/>
+      <w:lvlText w:val=""/>
+      <w:lvlJc w:val="left"/>
+      <w:pPr>
+        <w:ind w:left="5040" w:hanging="360"/>
+      </w:pPr>
+      <w:rPr>
+        <w:rFonts w:ascii="Wingdings" w:hAnsi="Wingdings" w:hint="default"/>
+      </w:rPr>
+    </w:lvl>
+    <w:lvl w:ilvl="6" w:tplc="04090001" w:tentative="1">
+      <w:start w:val="1"/>
+      <w:numFmt w:val="bullet"/>
+      <w:lvlText w:val=""/>
+      <w:lvlJc w:val="left"/>
+      <w:pPr>
+        <w:ind w:left="5760" w:hanging="360"/>
+      </w:pPr>
+      <w:rPr>
+        <w:rFonts w:ascii="Symbol" w:hAnsi="Symbol" w:hint="default"/>
+      </w:rPr>
+    </w:lvl>
+    <w:lvl w:ilvl="7" w:tplc="04090003" w:tentative="1">
+      <w:start w:val="1"/>
+      <w:numFmt w:val="bullet"/>
+      <w:lvlText w:val="o"/>
+      <w:lvlJc w:val="left"/>
+      <w:pPr>
+        <w:ind w:left="6480" w:hanging="360"/>
+      </w:pPr>
+      <w:rPr>
+        <w:rFonts w:ascii="Courier New" w:hAnsi="Courier New" w:cs="Courier New" w:hint="default"/>
+      </w:rPr>
+    </w:lvl>
+    <w:lvl w:ilvl="8" w:tplc="04090005" w:tentative="1">
+      <w:start w:val="1"/>
+      <w:numFmt w:val="bullet"/>
+      <w:lvlText w:val=""/>
+      <w:lvlJc w:val="left"/>
+      <w:pPr>
+        <w:ind w:left="7200" w:hanging="360"/>
+      </w:pPr>
+      <w:rPr>
+        <w:rFonts w:ascii="Wingdings" w:hAnsi="Wingdings" w:hint="default"/>
+      </w:rPr>
+    </w:lvl>
+  </w:abstractNum>
+  <w:abstractNum w:abstractNumId="6">
     <w:nsid w:val="2BBB5D6F"/>
     <w:multiLevelType w:val="hybridMultilevel"/>
     <w:tmpl w:val="5ABA1A86"/>
@@ -1822,7 +2916,7 @@
       </w:rPr>
     </w:lvl>
   </w:abstractNum>
-  <w:abstractNum w:abstractNumId="5">
+  <w:abstractNum w:abstractNumId="7">
     <w:nsid w:val="327D2CBD"/>
     <w:multiLevelType w:val="hybridMultilevel"/>
     <w:tmpl w:val="AFDC2CB6"/>
@@ -1935,7 +3029,7 @@
       </w:rPr>
     </w:lvl>
   </w:abstractNum>
-  <w:abstractNum w:abstractNumId="6">
+  <w:abstractNum w:abstractNumId="8">
     <w:nsid w:val="33770D3F"/>
     <w:multiLevelType w:val="hybridMultilevel"/>
     <w:tmpl w:val="AEFC9006"/>
@@ -2048,7 +3142,120 @@
       </w:rPr>
     </w:lvl>
   </w:abstractNum>
-  <w:abstractNum w:abstractNumId="7">
+  <w:abstractNum w:abstractNumId="9">
+    <w:nsid w:val="37E1028D"/>
+    <w:multiLevelType w:val="hybridMultilevel"/>
+    <w:tmpl w:val="126C1EAC"/>
+    <w:lvl w:ilvl="0" w:tplc="8850E332">
+      <w:start w:val="1"/>
+      <w:numFmt w:val="bullet"/>
+      <w:lvlText w:val=""/>
+      <w:lvlJc w:val="left"/>
+      <w:pPr>
+        <w:ind w:left="720" w:hanging="360"/>
+      </w:pPr>
+      <w:rPr>
+        <w:rFonts w:ascii="Wingdings" w:hAnsi="Wingdings" w:hint="default"/>
+      </w:rPr>
+    </w:lvl>
+    <w:lvl w:ilvl="1" w:tplc="04090003" w:tentative="1">
+      <w:start w:val="1"/>
+      <w:numFmt w:val="bullet"/>
+      <w:lvlText w:val="o"/>
+      <w:lvlJc w:val="left"/>
+      <w:pPr>
+        <w:ind w:left="1440" w:hanging="360"/>
+      </w:pPr>
+      <w:rPr>
+        <w:rFonts w:ascii="Courier New" w:hAnsi="Courier New" w:cs="Courier New" w:hint="default"/>
+      </w:rPr>
+    </w:lvl>
+    <w:lvl w:ilvl="2" w:tplc="04090005" w:tentative="1">
+      <w:start w:val="1"/>
+      <w:numFmt w:val="bullet"/>
+      <w:lvlText w:val=""/>
+      <w:lvlJc w:val="left"/>
+      <w:pPr>
+        <w:ind w:left="2160" w:hanging="360"/>
+      </w:pPr>
+      <w:rPr>
+        <w:rFonts w:ascii="Wingdings" w:hAnsi="Wingdings" w:hint="default"/>
+      </w:rPr>
+    </w:lvl>
+    <w:lvl w:ilvl="3" w:tplc="04090001" w:tentative="1">
+      <w:start w:val="1"/>
+      <w:numFmt w:val="bullet"/>
+      <w:lvlText w:val=""/>
+      <w:lvlJc w:val="left"/>
+      <w:pPr>
+        <w:ind w:left="2880" w:hanging="360"/>
+      </w:pPr>
+      <w:rPr>
+        <w:rFonts w:ascii="Symbol" w:hAnsi="Symbol" w:hint="default"/>
+      </w:rPr>
+    </w:lvl>
+    <w:lvl w:ilvl="4" w:tplc="04090003" w:tentative="1">
+      <w:start w:val="1"/>
+      <w:numFmt w:val="bullet"/>
+      <w:lvlText w:val="o"/>
+      <w:lvlJc w:val="left"/>
+      <w:pPr>
+        <w:ind w:left="3600" w:hanging="360"/>
+      </w:pPr>
+      <w:rPr>
+        <w:rFonts w:ascii="Courier New" w:hAnsi="Courier New" w:cs="Courier New" w:hint="default"/>
+      </w:rPr>
+    </w:lvl>
+    <w:lvl w:ilvl="5" w:tplc="04090005" w:tentative="1">
+      <w:start w:val="1"/>
+      <w:numFmt w:val="bullet"/>
+      <w:lvlText w:val=""/>
+      <w:lvlJc w:val="left"/>
+      <w:pPr>
+        <w:ind w:left="4320" w:hanging="360"/>
+      </w:pPr>
+      <w:rPr>
+        <w:rFonts w:ascii="Wingdings" w:hAnsi="Wingdings" w:hint="default"/>
+      </w:rPr>
+    </w:lvl>
+    <w:lvl w:ilvl="6" w:tplc="04090001" w:tentative="1">
+      <w:start w:val="1"/>
+      <w:numFmt w:val="bullet"/>
+      <w:lvlText w:val=""/>
+      <w:lvlJc w:val="left"/>
+      <w:pPr>
+        <w:ind w:left="5040" w:hanging="360"/>
+      </w:pPr>
+      <w:rPr>
+        <w:rFonts w:ascii="Symbol" w:hAnsi="Symbol" w:hint="default"/>
+      </w:rPr>
+    </w:lvl>
+    <w:lvl w:ilvl="7" w:tplc="04090003" w:tentative="1">
+      <w:start w:val="1"/>
+      <w:numFmt w:val="bullet"/>
+      <w:lvlText w:val="o"/>
+      <w:lvlJc w:val="left"/>
+      <w:pPr>
+        <w:ind w:left="5760" w:hanging="360"/>
+      </w:pPr>
+      <w:rPr>
+        <w:rFonts w:ascii="Courier New" w:hAnsi="Courier New" w:cs="Courier New" w:hint="default"/>
+      </w:rPr>
+    </w:lvl>
+    <w:lvl w:ilvl="8" w:tplc="04090005" w:tentative="1">
+      <w:start w:val="1"/>
+      <w:numFmt w:val="bullet"/>
+      <w:lvlText w:val=""/>
+      <w:lvlJc w:val="left"/>
+      <w:pPr>
+        <w:ind w:left="6480" w:hanging="360"/>
+      </w:pPr>
+      <w:rPr>
+        <w:rFonts w:ascii="Wingdings" w:hAnsi="Wingdings" w:hint="default"/>
+      </w:rPr>
+    </w:lvl>
+  </w:abstractNum>
+  <w:abstractNum w:abstractNumId="10">
     <w:nsid w:val="40A0795E"/>
     <w:multiLevelType w:val="hybridMultilevel"/>
     <w:tmpl w:val="AFDC2CB6"/>
@@ -2161,7 +3368,405 @@
       </w:rPr>
     </w:lvl>
   </w:abstractNum>
-  <w:abstractNum w:abstractNumId="8">
+  <w:abstractNum w:abstractNumId="11">
+    <w:nsid w:val="4EAB4B25"/>
+    <w:multiLevelType w:val="multilevel"/>
+    <w:tmpl w:val="0409001F"/>
+    <w:lvl w:ilvl="0">
+      <w:start w:val="1"/>
+      <w:numFmt w:val="decimal"/>
+      <w:lvlText w:val="%1."/>
+      <w:lvlJc w:val="left"/>
+      <w:pPr>
+        <w:ind w:left="360" w:hanging="360"/>
+      </w:pPr>
+    </w:lvl>
+    <w:lvl w:ilvl="1">
+      <w:start w:val="1"/>
+      <w:numFmt w:val="decimal"/>
+      <w:lvlText w:val="%1.%2."/>
+      <w:lvlJc w:val="left"/>
+      <w:pPr>
+        <w:ind w:left="792" w:hanging="432"/>
+      </w:pPr>
+    </w:lvl>
+    <w:lvl w:ilvl="2">
+      <w:start w:val="1"/>
+      <w:numFmt w:val="decimal"/>
+      <w:lvlText w:val="%1.%2.%3."/>
+      <w:lvlJc w:val="left"/>
+      <w:pPr>
+        <w:ind w:left="1224" w:hanging="504"/>
+      </w:pPr>
+    </w:lvl>
+    <w:lvl w:ilvl="3">
+      <w:start w:val="1"/>
+      <w:numFmt w:val="decimal"/>
+      <w:lvlText w:val="%1.%2.%3.%4."/>
+      <w:lvlJc w:val="left"/>
+      <w:pPr>
+        <w:ind w:left="1728" w:hanging="648"/>
+      </w:pPr>
+    </w:lvl>
+    <w:lvl w:ilvl="4">
+      <w:start w:val="1"/>
+      <w:numFmt w:val="decimal"/>
+      <w:lvlText w:val="%1.%2.%3.%4.%5."/>
+      <w:lvlJc w:val="left"/>
+      <w:pPr>
+        <w:ind w:left="2232" w:hanging="792"/>
+      </w:pPr>
+    </w:lvl>
+    <w:lvl w:ilvl="5">
+      <w:start w:val="1"/>
+      <w:numFmt w:val="decimal"/>
+      <w:lvlText w:val="%1.%2.%3.%4.%5.%6."/>
+      <w:lvlJc w:val="left"/>
+      <w:pPr>
+        <w:ind w:left="2736" w:hanging="936"/>
+      </w:pPr>
+    </w:lvl>
+    <w:lvl w:ilvl="6">
+      <w:start w:val="1"/>
+      <w:numFmt w:val="decimal"/>
+      <w:lvlText w:val="%1.%2.%3.%4.%5.%6.%7."/>
+      <w:lvlJc w:val="left"/>
+      <w:pPr>
+        <w:ind w:left="3240" w:hanging="1080"/>
+      </w:pPr>
+    </w:lvl>
+    <w:lvl w:ilvl="7">
+      <w:start w:val="1"/>
+      <w:numFmt w:val="decimal"/>
+      <w:lvlText w:val="%1.%2.%3.%4.%5.%6.%7.%8."/>
+      <w:lvlJc w:val="left"/>
+      <w:pPr>
+        <w:ind w:left="3744" w:hanging="1224"/>
+      </w:pPr>
+    </w:lvl>
+    <w:lvl w:ilvl="8">
+      <w:start w:val="1"/>
+      <w:numFmt w:val="decimal"/>
+      <w:lvlText w:val="%1.%2.%3.%4.%5.%6.%7.%8.%9."/>
+      <w:lvlJc w:val="left"/>
+      <w:pPr>
+        <w:ind w:left="4320" w:hanging="1440"/>
+      </w:pPr>
+    </w:lvl>
+  </w:abstractNum>
+  <w:abstractNum w:abstractNumId="12">
+    <w:nsid w:val="518F25DB"/>
+    <w:multiLevelType w:val="hybridMultilevel"/>
+    <w:tmpl w:val="0D0CC364"/>
+    <w:lvl w:ilvl="0" w:tplc="8850E332">
+      <w:start w:val="1"/>
+      <w:numFmt w:val="bullet"/>
+      <w:lvlText w:val=""/>
+      <w:lvlJc w:val="left"/>
+      <w:pPr>
+        <w:ind w:left="720" w:hanging="360"/>
+      </w:pPr>
+      <w:rPr>
+        <w:rFonts w:ascii="Wingdings" w:hAnsi="Wingdings" w:hint="default"/>
+      </w:rPr>
+    </w:lvl>
+    <w:lvl w:ilvl="1" w:tplc="04090003" w:tentative="1">
+      <w:start w:val="1"/>
+      <w:numFmt w:val="bullet"/>
+      <w:lvlText w:val="o"/>
+      <w:lvlJc w:val="left"/>
+      <w:pPr>
+        <w:ind w:left="1440" w:hanging="360"/>
+      </w:pPr>
+      <w:rPr>
+        <w:rFonts w:ascii="Courier New" w:hAnsi="Courier New" w:cs="Courier New" w:hint="default"/>
+      </w:rPr>
+    </w:lvl>
+    <w:lvl w:ilvl="2" w:tplc="04090005" w:tentative="1">
+      <w:start w:val="1"/>
+      <w:numFmt w:val="bullet"/>
+      <w:lvlText w:val=""/>
+      <w:lvlJc w:val="left"/>
+      <w:pPr>
+        <w:ind w:left="2160" w:hanging="360"/>
+      </w:pPr>
+      <w:rPr>
+        <w:rFonts w:ascii="Wingdings" w:hAnsi="Wingdings" w:hint="default"/>
+      </w:rPr>
+    </w:lvl>
+    <w:lvl w:ilvl="3" w:tplc="04090001" w:tentative="1">
+      <w:start w:val="1"/>
+      <w:numFmt w:val="bullet"/>
+      <w:lvlText w:val=""/>
+      <w:lvlJc w:val="left"/>
+      <w:pPr>
+        <w:ind w:left="2880" w:hanging="360"/>
+      </w:pPr>
+      <w:rPr>
+        <w:rFonts w:ascii="Symbol" w:hAnsi="Symbol" w:hint="default"/>
+      </w:rPr>
+    </w:lvl>
+    <w:lvl w:ilvl="4" w:tplc="04090003" w:tentative="1">
+      <w:start w:val="1"/>
+      <w:numFmt w:val="bullet"/>
+      <w:lvlText w:val="o"/>
+      <w:lvlJc w:val="left"/>
+      <w:pPr>
+        <w:ind w:left="3600" w:hanging="360"/>
+      </w:pPr>
+      <w:rPr>
+        <w:rFonts w:ascii="Courier New" w:hAnsi="Courier New" w:cs="Courier New" w:hint="default"/>
+      </w:rPr>
+    </w:lvl>
+    <w:lvl w:ilvl="5" w:tplc="04090005" w:tentative="1">
+      <w:start w:val="1"/>
+      <w:numFmt w:val="bullet"/>
+      <w:lvlText w:val=""/>
+      <w:lvlJc w:val="left"/>
+      <w:pPr>
+        <w:ind w:left="4320" w:hanging="360"/>
+      </w:pPr>
+      <w:rPr>
+        <w:rFonts w:ascii="Wingdings" w:hAnsi="Wingdings" w:hint="default"/>
+      </w:rPr>
+    </w:lvl>
+    <w:lvl w:ilvl="6" w:tplc="04090001" w:tentative="1">
+      <w:start w:val="1"/>
+      <w:numFmt w:val="bullet"/>
+      <w:lvlText w:val=""/>
+      <w:lvlJc w:val="left"/>
+      <w:pPr>
+        <w:ind w:left="5040" w:hanging="360"/>
+      </w:pPr>
+      <w:rPr>
+        <w:rFonts w:ascii="Symbol" w:hAnsi="Symbol" w:hint="default"/>
+      </w:rPr>
+    </w:lvl>
+    <w:lvl w:ilvl="7" w:tplc="04090003" w:tentative="1">
+      <w:start w:val="1"/>
+      <w:numFmt w:val="bullet"/>
+      <w:lvlText w:val="o"/>
+      <w:lvlJc w:val="left"/>
+      <w:pPr>
+        <w:ind w:left="5760" w:hanging="360"/>
+      </w:pPr>
+      <w:rPr>
+        <w:rFonts w:ascii="Courier New" w:hAnsi="Courier New" w:cs="Courier New" w:hint="default"/>
+      </w:rPr>
+    </w:lvl>
+    <w:lvl w:ilvl="8" w:tplc="04090005" w:tentative="1">
+      <w:start w:val="1"/>
+      <w:numFmt w:val="bullet"/>
+      <w:lvlText w:val=""/>
+      <w:lvlJc w:val="left"/>
+      <w:pPr>
+        <w:ind w:left="6480" w:hanging="360"/>
+      </w:pPr>
+      <w:rPr>
+        <w:rFonts w:ascii="Wingdings" w:hAnsi="Wingdings" w:hint="default"/>
+      </w:rPr>
+    </w:lvl>
+  </w:abstractNum>
+  <w:abstractNum w:abstractNumId="13">
+    <w:nsid w:val="52735130"/>
+    <w:multiLevelType w:val="hybridMultilevel"/>
+    <w:tmpl w:val="B6C07AFC"/>
+    <w:lvl w:ilvl="0" w:tplc="8850E332">
+      <w:start w:val="1"/>
+      <w:numFmt w:val="bullet"/>
+      <w:lvlText w:val=""/>
+      <w:lvlJc w:val="left"/>
+      <w:pPr>
+        <w:ind w:left="720" w:hanging="360"/>
+      </w:pPr>
+      <w:rPr>
+        <w:rFonts w:ascii="Wingdings" w:hAnsi="Wingdings" w:hint="default"/>
+      </w:rPr>
+    </w:lvl>
+    <w:lvl w:ilvl="1" w:tplc="04090003" w:tentative="1">
+      <w:start w:val="1"/>
+      <w:numFmt w:val="bullet"/>
+      <w:lvlText w:val="o"/>
+      <w:lvlJc w:val="left"/>
+      <w:pPr>
+        <w:ind w:left="1440" w:hanging="360"/>
+      </w:pPr>
+      <w:rPr>
+        <w:rFonts w:ascii="Courier New" w:hAnsi="Courier New" w:cs="Courier New" w:hint="default"/>
+      </w:rPr>
+    </w:lvl>
+    <w:lvl w:ilvl="2" w:tplc="04090005" w:tentative="1">
+      <w:start w:val="1"/>
+      <w:numFmt w:val="bullet"/>
+      <w:lvlText w:val=""/>
+      <w:lvlJc w:val="left"/>
+      <w:pPr>
+        <w:ind w:left="2160" w:hanging="360"/>
+      </w:pPr>
+      <w:rPr>
+        <w:rFonts w:ascii="Wingdings" w:hAnsi="Wingdings" w:hint="default"/>
+      </w:rPr>
+    </w:lvl>
+    <w:lvl w:ilvl="3" w:tplc="04090001" w:tentative="1">
+      <w:start w:val="1"/>
+      <w:numFmt w:val="bullet"/>
+      <w:lvlText w:val=""/>
+      <w:lvlJc w:val="left"/>
+      <w:pPr>
+        <w:ind w:left="2880" w:hanging="360"/>
+      </w:pPr>
+      <w:rPr>
+        <w:rFonts w:ascii="Symbol" w:hAnsi="Symbol" w:hint="default"/>
+      </w:rPr>
+    </w:lvl>
+    <w:lvl w:ilvl="4" w:tplc="04090003" w:tentative="1">
+      <w:start w:val="1"/>
+      <w:numFmt w:val="bullet"/>
+      <w:lvlText w:val="o"/>
+      <w:lvlJc w:val="left"/>
+      <w:pPr>
+        <w:ind w:left="3600" w:hanging="360"/>
+      </w:pPr>
+      <w:rPr>
+        <w:rFonts w:ascii="Courier New" w:hAnsi="Courier New" w:cs="Courier New" w:hint="default"/>
+      </w:rPr>
+    </w:lvl>
+    <w:lvl w:ilvl="5" w:tplc="04090005" w:tentative="1">
+      <w:start w:val="1"/>
+      <w:numFmt w:val="bullet"/>
+      <w:lvlText w:val=""/>
+      <w:lvlJc w:val="left"/>
+      <w:pPr>
+        <w:ind w:left="4320" w:hanging="360"/>
+      </w:pPr>
+      <w:rPr>
+        <w:rFonts w:ascii="Wingdings" w:hAnsi="Wingdings" w:hint="default"/>
+      </w:rPr>
+    </w:lvl>
+    <w:lvl w:ilvl="6" w:tplc="04090001" w:tentative="1">
+      <w:start w:val="1"/>
+      <w:numFmt w:val="bullet"/>
+      <w:lvlText w:val=""/>
+      <w:lvlJc w:val="left"/>
+      <w:pPr>
+        <w:ind w:left="5040" w:hanging="360"/>
+      </w:pPr>
+      <w:rPr>
+        <w:rFonts w:ascii="Symbol" w:hAnsi="Symbol" w:hint="default"/>
+      </w:rPr>
+    </w:lvl>
+    <w:lvl w:ilvl="7" w:tplc="04090003" w:tentative="1">
+      <w:start w:val="1"/>
+      <w:numFmt w:val="bullet"/>
+      <w:lvlText w:val="o"/>
+      <w:lvlJc w:val="left"/>
+      <w:pPr>
+        <w:ind w:left="5760" w:hanging="360"/>
+      </w:pPr>
+      <w:rPr>
+        <w:rFonts w:ascii="Courier New" w:hAnsi="Courier New" w:cs="Courier New" w:hint="default"/>
+      </w:rPr>
+    </w:lvl>
+    <w:lvl w:ilvl="8" w:tplc="04090005" w:tentative="1">
+      <w:start w:val="1"/>
+      <w:numFmt w:val="bullet"/>
+      <w:lvlText w:val=""/>
+      <w:lvlJc w:val="left"/>
+      <w:pPr>
+        <w:ind w:left="6480" w:hanging="360"/>
+      </w:pPr>
+      <w:rPr>
+        <w:rFonts w:ascii="Wingdings" w:hAnsi="Wingdings" w:hint="default"/>
+      </w:rPr>
+    </w:lvl>
+  </w:abstractNum>
+  <w:abstractNum w:abstractNumId="14">
+    <w:nsid w:val="535954CC"/>
+    <w:multiLevelType w:val="multilevel"/>
+    <w:tmpl w:val="0409001F"/>
+    <w:lvl w:ilvl="0">
+      <w:start w:val="1"/>
+      <w:numFmt w:val="decimal"/>
+      <w:lvlText w:val="%1."/>
+      <w:lvlJc w:val="left"/>
+      <w:pPr>
+        <w:ind w:left="360" w:hanging="360"/>
+      </w:pPr>
+    </w:lvl>
+    <w:lvl w:ilvl="1">
+      <w:start w:val="1"/>
+      <w:numFmt w:val="decimal"/>
+      <w:lvlText w:val="%1.%2."/>
+      <w:lvlJc w:val="left"/>
+      <w:pPr>
+        <w:ind w:left="792" w:hanging="432"/>
+      </w:pPr>
+    </w:lvl>
+    <w:lvl w:ilvl="2">
+      <w:start w:val="1"/>
+      <w:numFmt w:val="decimal"/>
+      <w:lvlText w:val="%1.%2.%3."/>
+      <w:lvlJc w:val="left"/>
+      <w:pPr>
+        <w:ind w:left="1224" w:hanging="504"/>
+      </w:pPr>
+    </w:lvl>
+    <w:lvl w:ilvl="3">
+      <w:start w:val="1"/>
+      <w:numFmt w:val="decimal"/>
+      <w:lvlText w:val="%1.%2.%3.%4."/>
+      <w:lvlJc w:val="left"/>
+      <w:pPr>
+        <w:ind w:left="1728" w:hanging="648"/>
+      </w:pPr>
+    </w:lvl>
+    <w:lvl w:ilvl="4">
+      <w:start w:val="1"/>
+      <w:numFmt w:val="decimal"/>
+      <w:lvlText w:val="%1.%2.%3.%4.%5."/>
+      <w:lvlJc w:val="left"/>
+      <w:pPr>
+        <w:ind w:left="2232" w:hanging="792"/>
+      </w:pPr>
+    </w:lvl>
+    <w:lvl w:ilvl="5">
+      <w:start w:val="1"/>
+      <w:numFmt w:val="decimal"/>
+      <w:lvlText w:val="%1.%2.%3.%4.%5.%6."/>
+      <w:lvlJc w:val="left"/>
+      <w:pPr>
+        <w:ind w:left="2736" w:hanging="936"/>
+      </w:pPr>
+    </w:lvl>
+    <w:lvl w:ilvl="6">
+      <w:start w:val="1"/>
+      <w:numFmt w:val="decimal"/>
+      <w:lvlText w:val="%1.%2.%3.%4.%5.%6.%7."/>
+      <w:lvlJc w:val="left"/>
+      <w:pPr>
+        <w:ind w:left="3240" w:hanging="1080"/>
+      </w:pPr>
+    </w:lvl>
+    <w:lvl w:ilvl="7">
+      <w:start w:val="1"/>
+      <w:numFmt w:val="decimal"/>
+      <w:lvlText w:val="%1.%2.%3.%4.%5.%6.%7.%8."/>
+      <w:lvlJc w:val="left"/>
+      <w:pPr>
+        <w:ind w:left="3744" w:hanging="1224"/>
+      </w:pPr>
+    </w:lvl>
+    <w:lvl w:ilvl="8">
+      <w:start w:val="1"/>
+      <w:numFmt w:val="decimal"/>
+      <w:lvlText w:val="%1.%2.%3.%4.%5.%6.%7.%8.%9."/>
+      <w:lvlJc w:val="left"/>
+      <w:pPr>
+        <w:ind w:left="4320" w:hanging="1440"/>
+      </w:pPr>
+    </w:lvl>
+  </w:abstractNum>
+  <w:abstractNum w:abstractNumId="15">
     <w:nsid w:val="5734232A"/>
     <w:multiLevelType w:val="multilevel"/>
     <w:tmpl w:val="0409001F"/>
@@ -2247,7 +3852,206 @@
       </w:pPr>
     </w:lvl>
   </w:abstractNum>
-  <w:abstractNum w:abstractNumId="9">
+  <w:abstractNum w:abstractNumId="16">
+    <w:nsid w:val="61472647"/>
+    <w:multiLevelType w:val="multilevel"/>
+    <w:tmpl w:val="0409001F"/>
+    <w:lvl w:ilvl="0">
+      <w:start w:val="1"/>
+      <w:numFmt w:val="decimal"/>
+      <w:lvlText w:val="%1."/>
+      <w:lvlJc w:val="left"/>
+      <w:pPr>
+        <w:ind w:left="360" w:hanging="360"/>
+      </w:pPr>
+    </w:lvl>
+    <w:lvl w:ilvl="1">
+      <w:start w:val="1"/>
+      <w:numFmt w:val="decimal"/>
+      <w:lvlText w:val="%1.%2."/>
+      <w:lvlJc w:val="left"/>
+      <w:pPr>
+        <w:ind w:left="792" w:hanging="432"/>
+      </w:pPr>
+    </w:lvl>
+    <w:lvl w:ilvl="2">
+      <w:start w:val="1"/>
+      <w:numFmt w:val="decimal"/>
+      <w:lvlText w:val="%1.%2.%3."/>
+      <w:lvlJc w:val="left"/>
+      <w:pPr>
+        <w:ind w:left="1224" w:hanging="504"/>
+      </w:pPr>
+    </w:lvl>
+    <w:lvl w:ilvl="3">
+      <w:start w:val="1"/>
+      <w:numFmt w:val="decimal"/>
+      <w:lvlText w:val="%1.%2.%3.%4."/>
+      <w:lvlJc w:val="left"/>
+      <w:pPr>
+        <w:ind w:left="1728" w:hanging="648"/>
+      </w:pPr>
+    </w:lvl>
+    <w:lvl w:ilvl="4">
+      <w:start w:val="1"/>
+      <w:numFmt w:val="decimal"/>
+      <w:lvlText w:val="%1.%2.%3.%4.%5."/>
+      <w:lvlJc w:val="left"/>
+      <w:pPr>
+        <w:ind w:left="2232" w:hanging="792"/>
+      </w:pPr>
+    </w:lvl>
+    <w:lvl w:ilvl="5">
+      <w:start w:val="1"/>
+      <w:numFmt w:val="decimal"/>
+      <w:lvlText w:val="%1.%2.%3.%4.%5.%6."/>
+      <w:lvlJc w:val="left"/>
+      <w:pPr>
+        <w:ind w:left="2736" w:hanging="936"/>
+      </w:pPr>
+    </w:lvl>
+    <w:lvl w:ilvl="6">
+      <w:start w:val="1"/>
+      <w:numFmt w:val="decimal"/>
+      <w:lvlText w:val="%1.%2.%3.%4.%5.%6.%7."/>
+      <w:lvlJc w:val="left"/>
+      <w:pPr>
+        <w:ind w:left="3240" w:hanging="1080"/>
+      </w:pPr>
+    </w:lvl>
+    <w:lvl w:ilvl="7">
+      <w:start w:val="1"/>
+      <w:numFmt w:val="decimal"/>
+      <w:lvlText w:val="%1.%2.%3.%4.%5.%6.%7.%8."/>
+      <w:lvlJc w:val="left"/>
+      <w:pPr>
+        <w:ind w:left="3744" w:hanging="1224"/>
+      </w:pPr>
+    </w:lvl>
+    <w:lvl w:ilvl="8">
+      <w:start w:val="1"/>
+      <w:numFmt w:val="decimal"/>
+      <w:lvlText w:val="%1.%2.%3.%4.%5.%6.%7.%8.%9."/>
+      <w:lvlJc w:val="left"/>
+      <w:pPr>
+        <w:ind w:left="4320" w:hanging="1440"/>
+      </w:pPr>
+    </w:lvl>
+  </w:abstractNum>
+  <w:abstractNum w:abstractNumId="17">
+    <w:nsid w:val="62DC5E1A"/>
+    <w:multiLevelType w:val="hybridMultilevel"/>
+    <w:tmpl w:val="E0FE1A66"/>
+    <w:lvl w:ilvl="0" w:tplc="8850E332">
+      <w:start w:val="1"/>
+      <w:numFmt w:val="bullet"/>
+      <w:lvlText w:val=""/>
+      <w:lvlJc w:val="left"/>
+      <w:pPr>
+        <w:ind w:left="720" w:hanging="360"/>
+      </w:pPr>
+      <w:rPr>
+        <w:rFonts w:ascii="Wingdings" w:hAnsi="Wingdings" w:hint="default"/>
+      </w:rPr>
+    </w:lvl>
+    <w:lvl w:ilvl="1" w:tplc="04090003" w:tentative="1">
+      <w:start w:val="1"/>
+      <w:numFmt w:val="bullet"/>
+      <w:lvlText w:val="o"/>
+      <w:lvlJc w:val="left"/>
+      <w:pPr>
+        <w:ind w:left="1440" w:hanging="360"/>
+      </w:pPr>
+      <w:rPr>
+        <w:rFonts w:ascii="Courier New" w:hAnsi="Courier New" w:cs="Courier New" w:hint="default"/>
+      </w:rPr>
+    </w:lvl>
+    <w:lvl w:ilvl="2" w:tplc="04090005" w:tentative="1">
+      <w:start w:val="1"/>
+      <w:numFmt w:val="bullet"/>
+      <w:lvlText w:val=""/>
+      <w:lvlJc w:val="left"/>
+      <w:pPr>
+        <w:ind w:left="2160" w:hanging="360"/>
+      </w:pPr>
+      <w:rPr>
+        <w:rFonts w:ascii="Wingdings" w:hAnsi="Wingdings" w:hint="default"/>
+      </w:rPr>
+    </w:lvl>
+    <w:lvl w:ilvl="3" w:tplc="04090001" w:tentative="1">
+      <w:start w:val="1"/>
+      <w:numFmt w:val="bullet"/>
+      <w:lvlText w:val=""/>
+      <w:lvlJc w:val="left"/>
+      <w:pPr>
+        <w:ind w:left="2880" w:hanging="360"/>
+      </w:pPr>
+      <w:rPr>
+        <w:rFonts w:ascii="Symbol" w:hAnsi="Symbol" w:hint="default"/>
+      </w:rPr>
+    </w:lvl>
+    <w:lvl w:ilvl="4" w:tplc="04090003" w:tentative="1">
+      <w:start w:val="1"/>
+      <w:numFmt w:val="bullet"/>
+      <w:lvlText w:val="o"/>
+      <w:lvlJc w:val="left"/>
+      <w:pPr>
+        <w:ind w:left="3600" w:hanging="360"/>
+      </w:pPr>
+      <w:rPr>
+        <w:rFonts w:ascii="Courier New" w:hAnsi="Courier New" w:cs="Courier New" w:hint="default"/>
+      </w:rPr>
+    </w:lvl>
+    <w:lvl w:ilvl="5" w:tplc="04090005" w:tentative="1">
+      <w:start w:val="1"/>
+      <w:numFmt w:val="bullet"/>
+      <w:lvlText w:val=""/>
+      <w:lvlJc w:val="left"/>
+      <w:pPr>
+        <w:ind w:left="4320" w:hanging="360"/>
+      </w:pPr>
+      <w:rPr>
+        <w:rFonts w:ascii="Wingdings" w:hAnsi="Wingdings" w:hint="default"/>
+      </w:rPr>
+    </w:lvl>
+    <w:lvl w:ilvl="6" w:tplc="04090001" w:tentative="1">
+      <w:start w:val="1"/>
+      <w:numFmt w:val="bullet"/>
+      <w:lvlText w:val=""/>
+      <w:lvlJc w:val="left"/>
+      <w:pPr>
+        <w:ind w:left="5040" w:hanging="360"/>
+      </w:pPr>
+      <w:rPr>
+        <w:rFonts w:ascii="Symbol" w:hAnsi="Symbol" w:hint="default"/>
+      </w:rPr>
+    </w:lvl>
+    <w:lvl w:ilvl="7" w:tplc="04090003" w:tentative="1">
+      <w:start w:val="1"/>
+      <w:numFmt w:val="bullet"/>
+      <w:lvlText w:val="o"/>
+      <w:lvlJc w:val="left"/>
+      <w:pPr>
+        <w:ind w:left="5760" w:hanging="360"/>
+      </w:pPr>
+      <w:rPr>
+        <w:rFonts w:ascii="Courier New" w:hAnsi="Courier New" w:cs="Courier New" w:hint="default"/>
+      </w:rPr>
+    </w:lvl>
+    <w:lvl w:ilvl="8" w:tplc="04090005" w:tentative="1">
+      <w:start w:val="1"/>
+      <w:numFmt w:val="bullet"/>
+      <w:lvlText w:val=""/>
+      <w:lvlJc w:val="left"/>
+      <w:pPr>
+        <w:ind w:left="6480" w:hanging="360"/>
+      </w:pPr>
+      <w:rPr>
+        <w:rFonts w:ascii="Wingdings" w:hAnsi="Wingdings" w:hint="default"/>
+      </w:rPr>
+    </w:lvl>
+  </w:abstractNum>
+  <w:abstractNum w:abstractNumId="18">
     <w:nsid w:val="656E735D"/>
     <w:multiLevelType w:val="multilevel"/>
     <w:tmpl w:val="04090025"/>
@@ -2333,7 +4137,233 @@
       </w:pPr>
     </w:lvl>
   </w:abstractNum>
-  <w:abstractNum w:abstractNumId="10">
+  <w:abstractNum w:abstractNumId="19">
+    <w:nsid w:val="67296AF5"/>
+    <w:multiLevelType w:val="hybridMultilevel"/>
+    <w:tmpl w:val="EBB06E6E"/>
+    <w:lvl w:ilvl="0" w:tplc="8850E332">
+      <w:start w:val="1"/>
+      <w:numFmt w:val="bullet"/>
+      <w:lvlText w:val=""/>
+      <w:lvlJc w:val="left"/>
+      <w:pPr>
+        <w:ind w:left="800" w:hanging="360"/>
+      </w:pPr>
+      <w:rPr>
+        <w:rFonts w:ascii="Wingdings" w:hAnsi="Wingdings" w:hint="default"/>
+      </w:rPr>
+    </w:lvl>
+    <w:lvl w:ilvl="1" w:tplc="04090003" w:tentative="1">
+      <w:start w:val="1"/>
+      <w:numFmt w:val="bullet"/>
+      <w:lvlText w:val="o"/>
+      <w:lvlJc w:val="left"/>
+      <w:pPr>
+        <w:ind w:left="1520" w:hanging="360"/>
+      </w:pPr>
+      <w:rPr>
+        <w:rFonts w:ascii="Courier New" w:hAnsi="Courier New" w:cs="Courier New" w:hint="default"/>
+      </w:rPr>
+    </w:lvl>
+    <w:lvl w:ilvl="2" w:tplc="04090005" w:tentative="1">
+      <w:start w:val="1"/>
+      <w:numFmt w:val="bullet"/>
+      <w:lvlText w:val=""/>
+      <w:lvlJc w:val="left"/>
+      <w:pPr>
+        <w:ind w:left="2240" w:hanging="360"/>
+      </w:pPr>
+      <w:rPr>
+        <w:rFonts w:ascii="Wingdings" w:hAnsi="Wingdings" w:hint="default"/>
+      </w:rPr>
+    </w:lvl>
+    <w:lvl w:ilvl="3" w:tplc="04090001" w:tentative="1">
+      <w:start w:val="1"/>
+      <w:numFmt w:val="bullet"/>
+      <w:lvlText w:val=""/>
+      <w:lvlJc w:val="left"/>
+      <w:pPr>
+        <w:ind w:left="2960" w:hanging="360"/>
+      </w:pPr>
+      <w:rPr>
+        <w:rFonts w:ascii="Symbol" w:hAnsi="Symbol" w:hint="default"/>
+      </w:rPr>
+    </w:lvl>
+    <w:lvl w:ilvl="4" w:tplc="04090003" w:tentative="1">
+      <w:start w:val="1"/>
+      <w:numFmt w:val="bullet"/>
+      <w:lvlText w:val="o"/>
+      <w:lvlJc w:val="left"/>
+      <w:pPr>
+        <w:ind w:left="3680" w:hanging="360"/>
+      </w:pPr>
+      <w:rPr>
+        <w:rFonts w:ascii="Courier New" w:hAnsi="Courier New" w:cs="Courier New" w:hint="default"/>
+      </w:rPr>
+    </w:lvl>
+    <w:lvl w:ilvl="5" w:tplc="04090005" w:tentative="1">
+      <w:start w:val="1"/>
+      <w:numFmt w:val="bullet"/>
+      <w:lvlText w:val=""/>
+      <w:lvlJc w:val="left"/>
+      <w:pPr>
+        <w:ind w:left="4400" w:hanging="360"/>
+      </w:pPr>
+      <w:rPr>
+        <w:rFonts w:ascii="Wingdings" w:hAnsi="Wingdings" w:hint="default"/>
+      </w:rPr>
+    </w:lvl>
+    <w:lvl w:ilvl="6" w:tplc="04090001" w:tentative="1">
+      <w:start w:val="1"/>
+      <w:numFmt w:val="bullet"/>
+      <w:lvlText w:val=""/>
+      <w:lvlJc w:val="left"/>
+      <w:pPr>
+        <w:ind w:left="5120" w:hanging="360"/>
+      </w:pPr>
+      <w:rPr>
+        <w:rFonts w:ascii="Symbol" w:hAnsi="Symbol" w:hint="default"/>
+      </w:rPr>
+    </w:lvl>
+    <w:lvl w:ilvl="7" w:tplc="04090003" w:tentative="1">
+      <w:start w:val="1"/>
+      <w:numFmt w:val="bullet"/>
+      <w:lvlText w:val="o"/>
+      <w:lvlJc w:val="left"/>
+      <w:pPr>
+        <w:ind w:left="5840" w:hanging="360"/>
+      </w:pPr>
+      <w:rPr>
+        <w:rFonts w:ascii="Courier New" w:hAnsi="Courier New" w:cs="Courier New" w:hint="default"/>
+      </w:rPr>
+    </w:lvl>
+    <w:lvl w:ilvl="8" w:tplc="04090005" w:tentative="1">
+      <w:start w:val="1"/>
+      <w:numFmt w:val="bullet"/>
+      <w:lvlText w:val=""/>
+      <w:lvlJc w:val="left"/>
+      <w:pPr>
+        <w:ind w:left="6560" w:hanging="360"/>
+      </w:pPr>
+      <w:rPr>
+        <w:rFonts w:ascii="Wingdings" w:hAnsi="Wingdings" w:hint="default"/>
+      </w:rPr>
+    </w:lvl>
+  </w:abstractNum>
+  <w:abstractNum w:abstractNumId="20">
+    <w:nsid w:val="6BD22B77"/>
+    <w:multiLevelType w:val="hybridMultilevel"/>
+    <w:tmpl w:val="5DE4588C"/>
+    <w:lvl w:ilvl="0" w:tplc="8850E332">
+      <w:start w:val="1"/>
+      <w:numFmt w:val="bullet"/>
+      <w:lvlText w:val=""/>
+      <w:lvlJc w:val="left"/>
+      <w:pPr>
+        <w:ind w:left="720" w:hanging="360"/>
+      </w:pPr>
+      <w:rPr>
+        <w:rFonts w:ascii="Wingdings" w:hAnsi="Wingdings" w:hint="default"/>
+      </w:rPr>
+    </w:lvl>
+    <w:lvl w:ilvl="1" w:tplc="04090003" w:tentative="1">
+      <w:start w:val="1"/>
+      <w:numFmt w:val="bullet"/>
+      <w:lvlText w:val="o"/>
+      <w:lvlJc w:val="left"/>
+      <w:pPr>
+        <w:ind w:left="1440" w:hanging="360"/>
+      </w:pPr>
+      <w:rPr>
+        <w:rFonts w:ascii="Courier New" w:hAnsi="Courier New" w:cs="Courier New" w:hint="default"/>
+      </w:rPr>
+    </w:lvl>
+    <w:lvl w:ilvl="2" w:tplc="04090005" w:tentative="1">
+      <w:start w:val="1"/>
+      <w:numFmt w:val="bullet"/>
+      <w:lvlText w:val=""/>
+      <w:lvlJc w:val="left"/>
+      <w:pPr>
+        <w:ind w:left="2160" w:hanging="360"/>
+      </w:pPr>
+      <w:rPr>
+        <w:rFonts w:ascii="Wingdings" w:hAnsi="Wingdings" w:hint="default"/>
+      </w:rPr>
+    </w:lvl>
+    <w:lvl w:ilvl="3" w:tplc="04090001" w:tentative="1">
+      <w:start w:val="1"/>
+      <w:numFmt w:val="bullet"/>
+      <w:lvlText w:val=""/>
+      <w:lvlJc w:val="left"/>
+      <w:pPr>
+        <w:ind w:left="2880" w:hanging="360"/>
+      </w:pPr>
+      <w:rPr>
+        <w:rFonts w:ascii="Symbol" w:hAnsi="Symbol" w:hint="default"/>
+      </w:rPr>
+    </w:lvl>
+    <w:lvl w:ilvl="4" w:tplc="04090003" w:tentative="1">
+      <w:start w:val="1"/>
+      <w:numFmt w:val="bullet"/>
+      <w:lvlText w:val="o"/>
+      <w:lvlJc w:val="left"/>
+      <w:pPr>
+        <w:ind w:left="3600" w:hanging="360"/>
+      </w:pPr>
+      <w:rPr>
+        <w:rFonts w:ascii="Courier New" w:hAnsi="Courier New" w:cs="Courier New" w:hint="default"/>
+      </w:rPr>
+    </w:lvl>
+    <w:lvl w:ilvl="5" w:tplc="04090005" w:tentative="1">
+      <w:start w:val="1"/>
+      <w:numFmt w:val="bullet"/>
+      <w:lvlText w:val=""/>
+      <w:lvlJc w:val="left"/>
+      <w:pPr>
+        <w:ind w:left="4320" w:hanging="360"/>
+      </w:pPr>
+      <w:rPr>
+        <w:rFonts w:ascii="Wingdings" w:hAnsi="Wingdings" w:hint="default"/>
+      </w:rPr>
+    </w:lvl>
+    <w:lvl w:ilvl="6" w:tplc="04090001" w:tentative="1">
+      <w:start w:val="1"/>
+      <w:numFmt w:val="bullet"/>
+      <w:lvlText w:val=""/>
+      <w:lvlJc w:val="left"/>
+      <w:pPr>
+        <w:ind w:left="5040" w:hanging="360"/>
+      </w:pPr>
+      <w:rPr>
+        <w:rFonts w:ascii="Symbol" w:hAnsi="Symbol" w:hint="default"/>
+      </w:rPr>
+    </w:lvl>
+    <w:lvl w:ilvl="7" w:tplc="04090003" w:tentative="1">
+      <w:start w:val="1"/>
+      <w:numFmt w:val="bullet"/>
+      <w:lvlText w:val="o"/>
+      <w:lvlJc w:val="left"/>
+      <w:pPr>
+        <w:ind w:left="5760" w:hanging="360"/>
+      </w:pPr>
+      <w:rPr>
+        <w:rFonts w:ascii="Courier New" w:hAnsi="Courier New" w:cs="Courier New" w:hint="default"/>
+      </w:rPr>
+    </w:lvl>
+    <w:lvl w:ilvl="8" w:tplc="04090005" w:tentative="1">
+      <w:start w:val="1"/>
+      <w:numFmt w:val="bullet"/>
+      <w:lvlText w:val=""/>
+      <w:lvlJc w:val="left"/>
+      <w:pPr>
+        <w:ind w:left="6480" w:hanging="360"/>
+      </w:pPr>
+      <w:rPr>
+        <w:rFonts w:ascii="Wingdings" w:hAnsi="Wingdings" w:hint="default"/>
+      </w:rPr>
+    </w:lvl>
+  </w:abstractNum>
+  <w:abstractNum w:abstractNumId="21">
     <w:nsid w:val="6D732761"/>
     <w:multiLevelType w:val="multilevel"/>
     <w:tmpl w:val="0409001F"/>
@@ -2419,7 +4449,7 @@
       </w:pPr>
     </w:lvl>
   </w:abstractNum>
-  <w:abstractNum w:abstractNumId="11">
+  <w:abstractNum w:abstractNumId="22">
     <w:nsid w:val="6E921CDF"/>
     <w:multiLevelType w:val="hybridMultilevel"/>
     <w:tmpl w:val="9594F9DE"/>
@@ -2532,7 +4562,7 @@
       </w:rPr>
     </w:lvl>
   </w:abstractNum>
-  <w:abstractNum w:abstractNumId="12">
+  <w:abstractNum w:abstractNumId="23">
     <w:nsid w:val="7D532976"/>
     <w:multiLevelType w:val="hybridMultilevel"/>
     <w:tmpl w:val="880A52F2"/>
@@ -2646,43 +4676,76 @@
     </w:lvl>
   </w:abstractNum>
   <w:num w:numId="1">
-    <w:abstractNumId w:val="2"/>
+    <w:abstractNumId w:val="3"/>
   </w:num>
   <w:num w:numId="2">
-    <w:abstractNumId w:val="9"/>
+    <w:abstractNumId w:val="18"/>
   </w:num>
   <w:num w:numId="3">
+    <w:abstractNumId w:val="21"/>
+  </w:num>
+  <w:num w:numId="4">
+    <w:abstractNumId w:val="15"/>
+  </w:num>
+  <w:num w:numId="5">
+    <w:abstractNumId w:val="4"/>
+  </w:num>
+  <w:num w:numId="6">
+    <w:abstractNumId w:val="8"/>
+  </w:num>
+  <w:num w:numId="7">
+    <w:abstractNumId w:val="23"/>
+  </w:num>
+  <w:num w:numId="8">
+    <w:abstractNumId w:val="22"/>
+  </w:num>
+  <w:num w:numId="9">
     <w:abstractNumId w:val="10"/>
   </w:num>
-  <w:num w:numId="4">
-    <w:abstractNumId w:val="8"/>
-  </w:num>
-  <w:num w:numId="5">
-    <w:abstractNumId w:val="3"/>
-  </w:num>
-  <w:num w:numId="6">
-    <w:abstractNumId w:val="6"/>
-  </w:num>
-  <w:num w:numId="7">
-    <w:abstractNumId w:val="12"/>
-  </w:num>
-  <w:num w:numId="8">
-    <w:abstractNumId w:val="11"/>
-  </w:num>
-  <w:num w:numId="9">
+  <w:num w:numId="10">
     <w:abstractNumId w:val="7"/>
   </w:num>
-  <w:num w:numId="10">
-    <w:abstractNumId w:val="5"/>
-  </w:num>
   <w:num w:numId="11">
-    <w:abstractNumId w:val="4"/>
+    <w:abstractNumId w:val="6"/>
   </w:num>
   <w:num w:numId="12">
     <w:abstractNumId w:val="0"/>
   </w:num>
   <w:num w:numId="13">
     <w:abstractNumId w:val="1"/>
+  </w:num>
+  <w:num w:numId="14">
+    <w:abstractNumId w:val="19"/>
+  </w:num>
+  <w:num w:numId="15">
+    <w:abstractNumId w:val="20"/>
+  </w:num>
+  <w:num w:numId="16">
+    <w:abstractNumId w:val="13"/>
+  </w:num>
+  <w:num w:numId="17">
+    <w:abstractNumId w:val="2"/>
+  </w:num>
+  <w:num w:numId="18">
+    <w:abstractNumId w:val="14"/>
+  </w:num>
+  <w:num w:numId="19">
+    <w:abstractNumId w:val="16"/>
+  </w:num>
+  <w:num w:numId="20">
+    <w:abstractNumId w:val="11"/>
+  </w:num>
+  <w:num w:numId="21">
+    <w:abstractNumId w:val="17"/>
+  </w:num>
+  <w:num w:numId="22">
+    <w:abstractNumId w:val="9"/>
+  </w:num>
+  <w:num w:numId="23">
+    <w:abstractNumId w:val="12"/>
+  </w:num>
+  <w:num w:numId="24">
+    <w:abstractNumId w:val="5"/>
   </w:num>
 </w:numbering>
 </file>
@@ -3097,6 +5160,7 @@
         <w:numId w:val="5"/>
       </w:numPr>
       <w:spacing w:after="280" w:line="264" w:lineRule="auto"/>
+      <w:ind w:left="432"/>
       <w:outlineLvl w:val="0"/>
     </w:pPr>
     <w:rPr>

</xml_diff>

<commit_message>
remove outdated user guide; [Sw5] in progress
</commit_message>
<xml_diff>
--- a/[Sw5]Competition/[Sw5]CompetitionGuide/[Sw5]CompetitionGuide.docx
+++ b/[Sw5]Competition/[Sw5]CompetitionGuide/[Sw5]CompetitionGuide.docx
@@ -100,6 +100,30 @@
         <w:pStyle w:val="Heading1"/>
       </w:pPr>
       <w:r>
+        <w:t>Competition overview</w:t>
+      </w:r>
+    </w:p>
+    <w:p>
+      <w:pPr>
+        <w:pStyle w:val="Heading2"/>
+      </w:pPr>
+      <w:bookmarkStart w:id="0" w:name="_GoBack"/>
+      <w:bookmarkEnd w:id="0"/>
+    </w:p>
+    <w:p>
+      <w:pPr>
+        <w:pStyle w:val="Heading2"/>
+      </w:pPr>
+      <w:r>
+        <w:t>submitting your file</w:t>
+      </w:r>
+    </w:p>
+    <w:p/>
+    <w:p>
+      <w:pPr>
+        <w:pStyle w:val="Heading1"/>
+      </w:pPr>
+      <w:r>
         <w:t>rules</w:t>
       </w:r>
     </w:p>
@@ -128,7 +152,14 @@
         <w:rPr>
           <w:b/>
         </w:rPr>
-        <w:t xml:space="preserve">Be sure to double-check your </w:t>
+        <w:t>Be sure to double-</w:t>
+      </w:r>
+      <w:r>
+        <w:rPr>
+          <w:b/>
+        </w:rPr>
+        <w:lastRenderedPageBreak/>
+        <w:t xml:space="preserve">check your </w:t>
       </w:r>
       <w:r>
         <w:rPr>
@@ -169,7 +200,15 @@
         </w:rPr>
       </w:pPr>
       <w:r>
-        <w:t xml:space="preserve">You are using NetLogo 5.2. </w:t>
+        <w:t xml:space="preserve">You are using </w:t>
+      </w:r>
+      <w:proofErr w:type="spellStart"/>
+      <w:r>
+        <w:t>NetLogo</w:t>
+      </w:r>
+      <w:proofErr w:type="spellEnd"/>
+      <w:r>
+        <w:t xml:space="preserve"> 5.2. </w:t>
       </w:r>
     </w:p>
     <w:p>
@@ -214,7 +253,6 @@
         </w:numPr>
       </w:pPr>
       <w:r>
-        <w:lastRenderedPageBreak/>
         <w:t>Your base code includ</w:t>
       </w:r>
       <w:r>
@@ -273,7 +311,23 @@
         </w:numPr>
       </w:pPr>
       <w:r>
-        <w:t>min-pxcor and min-pycor are set to 50.</w:t>
+        <w:t>min-</w:t>
+      </w:r>
+      <w:proofErr w:type="spellStart"/>
+      <w:r>
+        <w:t>pxcor</w:t>
+      </w:r>
+      <w:proofErr w:type="spellEnd"/>
+      <w:r>
+        <w:t xml:space="preserve"> and min-</w:t>
+      </w:r>
+      <w:proofErr w:type="spellStart"/>
+      <w:r>
+        <w:t>pycor</w:t>
+      </w:r>
+      <w:proofErr w:type="spellEnd"/>
+      <w:r>
+        <w:t xml:space="preserve"> are set to 50.</w:t>
       </w:r>
     </w:p>
     <w:p>
@@ -285,7 +339,23 @@
         </w:numPr>
       </w:pPr>
       <w:r>
-        <w:t>max-pxcor and min-pxcor are set to 50.</w:t>
+        <w:t>max-</w:t>
+      </w:r>
+      <w:proofErr w:type="spellStart"/>
+      <w:r>
+        <w:t>pxcor</w:t>
+      </w:r>
+      <w:proofErr w:type="spellEnd"/>
+      <w:r>
+        <w:t xml:space="preserve"> and min-</w:t>
+      </w:r>
+      <w:proofErr w:type="spellStart"/>
+      <w:r>
+        <w:t>pxcor</w:t>
+      </w:r>
+      <w:proofErr w:type="spellEnd"/>
+      <w:r>
+        <w:t xml:space="preserve"> are set to 50.</w:t>
       </w:r>
     </w:p>
     <w:p>
@@ -346,7 +416,21 @@
         <w:rPr>
           <w:b/>
         </w:rPr>
-        <w:t>The base code for [Sw5] comes with these settings already. However, because each NetLogo install can have its own quirks and default settings, be sure to check these settings on your file</w:t>
+        <w:t xml:space="preserve">The base code for [Sw5] comes with these settings already. However, because each </w:t>
+      </w:r>
+      <w:proofErr w:type="spellStart"/>
+      <w:r>
+        <w:rPr>
+          <w:b/>
+        </w:rPr>
+        <w:t>NetLogo</w:t>
+      </w:r>
+      <w:proofErr w:type="spellEnd"/>
+      <w:r>
+        <w:rPr>
+          <w:b/>
+        </w:rPr>
+        <w:t xml:space="preserve"> install can have its own quirks and default settings, be sure to check these settings on your file</w:t>
       </w:r>
       <w:r>
         <w:rPr>
@@ -372,6 +456,7 @@
         <w:rPr>
           <w:color w:val="E7635F" w:themeColor="accent2"/>
         </w:rPr>
+        <w:lastRenderedPageBreak/>
         <w:t>How do I check the settings on my file?</w:t>
       </w:r>
     </w:p>
@@ -567,6 +652,7 @@
         <w:rPr>
           <w:noProof/>
         </w:rPr>
+        <w:lastRenderedPageBreak/>
         <w:drawing>
           <wp:anchor distT="0" distB="0" distL="114300" distR="114300" simplePos="0" relativeHeight="251694080" behindDoc="0" locked="0" layoutInCell="1" allowOverlap="1" wp14:anchorId="36760A38" wp14:editId="197DE8B9">
             <wp:simplePos x="0" y="0"/>
@@ -753,11 +839,14 @@
         </w:numPr>
       </w:pPr>
       <w:r>
+        <w:t>Robots can move a maximum of 1 step on each tick.</w:t>
+      </w:r>
+      <w:r>
+        <w:t xml:space="preserve"> Be careful that you are not calling multiple procedures in one tick that </w:t>
+      </w:r>
+      <w:r>
         <w:lastRenderedPageBreak/>
-        <w:t>Robots can move a maximum of 1 step on each tick.</w:t>
-      </w:r>
-      <w:r>
-        <w:t xml:space="preserve"> Be careful that you are not calling multiple procedures in one tick that include move commands!</w:t>
+        <w:t>include move commands!</w:t>
       </w:r>
       <w:r>
         <w:t xml:space="preserve"> Robots may </w:t>
@@ -1033,8 +1122,6 @@
       <w:r>
         <w:t>Patches must remove the rock when the robot has picked up the rock, or the score will not be counted for that rock.</w:t>
       </w:r>
-      <w:bookmarkStart w:id="0" w:name="_GoBack"/>
-      <w:bookmarkEnd w:id="0"/>
     </w:p>
     <w:p>
       <w:pPr>
@@ -1425,7 +1512,15 @@
         </w:rPr>
       </w:pPr>
       <w:r>
-        <w:t xml:space="preserve">You are using NetLogo 5.2. </w:t>
+        <w:t xml:space="preserve">You are using </w:t>
+      </w:r>
+      <w:proofErr w:type="spellStart"/>
+      <w:r>
+        <w:t>NetLogo</w:t>
+      </w:r>
+      <w:proofErr w:type="spellEnd"/>
+      <w:r>
+        <w:t xml:space="preserve"> 5.2. </w:t>
       </w:r>
     </w:p>
     <w:p>
@@ -1485,7 +1580,23 @@
         </w:numPr>
       </w:pPr>
       <w:r>
-        <w:t>min-pxcor and min-pycor are set to 50.</w:t>
+        <w:t>min-</w:t>
+      </w:r>
+      <w:proofErr w:type="spellStart"/>
+      <w:r>
+        <w:t>pxcor</w:t>
+      </w:r>
+      <w:proofErr w:type="spellEnd"/>
+      <w:r>
+        <w:t xml:space="preserve"> and min-</w:t>
+      </w:r>
+      <w:proofErr w:type="spellStart"/>
+      <w:r>
+        <w:t>pycor</w:t>
+      </w:r>
+      <w:proofErr w:type="spellEnd"/>
+      <w:r>
+        <w:t xml:space="preserve"> are set to 50.</w:t>
       </w:r>
     </w:p>
     <w:p>
@@ -1497,7 +1608,23 @@
         </w:numPr>
       </w:pPr>
       <w:r>
-        <w:t>max-pxcor and min-pxcor are set to 50.</w:t>
+        <w:t>max-</w:t>
+      </w:r>
+      <w:proofErr w:type="spellStart"/>
+      <w:r>
+        <w:t>pxcor</w:t>
+      </w:r>
+      <w:proofErr w:type="spellEnd"/>
+      <w:r>
+        <w:t xml:space="preserve"> and min-</w:t>
+      </w:r>
+      <w:proofErr w:type="spellStart"/>
+      <w:r>
+        <w:t>pxcor</w:t>
+      </w:r>
+      <w:proofErr w:type="spellEnd"/>
+      <w:r>
+        <w:t xml:space="preserve"> are set to 50.</w:t>
       </w:r>
     </w:p>
     <w:p>
@@ -1676,7 +1803,7 @@
         <w:rStyle w:val="PageNumber"/>
         <w:noProof/>
       </w:rPr>
-      <w:t>4</w:t>
+      <w:t>2</w:t>
     </w:r>
     <w:r>
       <w:rPr>

</xml_diff>